<commit_message>
solo queda portada y revisar otra vez errores ortograficos
</commit_message>
<xml_diff>
--- a/Memoria/MemoriaEngineGram.odt.docx
+++ b/Memoria/MemoriaEngineGram.odt.docx
@@ -107,7 +107,7 @@
         </w:rPr>
         <w:fldChar w:fldCharType="separate"/>
       </w:r>
-      <w:hyperlink w:anchor="_Toc104323372" w:history="1">
+      <w:hyperlink w:anchor="_Toc104490936" w:history="1">
         <w:r>
           <w:rPr>
             <w:rStyle w:val="Hipervnculo"/>
@@ -149,7 +149,7 @@
           <w:rPr>
             <w:noProof/>
           </w:rPr>
-          <w:instrText xml:space="preserve"> PAGEREF _Toc104323372 \h </w:instrText>
+          <w:instrText xml:space="preserve"> PAGEREF _Toc104490936 \h </w:instrText>
         </w:r>
         <w:r>
           <w:rPr>
@@ -189,7 +189,7 @@
           <w:lang w:eastAsia="es-ES"/>
         </w:rPr>
       </w:pPr>
-      <w:hyperlink w:anchor="_Toc104323373" w:history="1">
+      <w:hyperlink w:anchor="_Toc104490937" w:history="1">
         <w:r>
           <w:rPr>
             <w:rStyle w:val="Hipervnculo"/>
@@ -231,7 +231,7 @@
           <w:rPr>
             <w:noProof/>
           </w:rPr>
-          <w:instrText xml:space="preserve"> PAGEREF _Toc104323373 \h </w:instrText>
+          <w:instrText xml:space="preserve"> PAGEREF _Toc104490937 \h </w:instrText>
         </w:r>
         <w:r>
           <w:rPr>
@@ -271,7 +271,7 @@
           <w:lang w:eastAsia="es-ES"/>
         </w:rPr>
       </w:pPr>
-      <w:hyperlink w:anchor="_Toc104323374" w:history="1">
+      <w:hyperlink w:anchor="_Toc104490938" w:history="1">
         <w:r>
           <w:rPr>
             <w:rStyle w:val="Hipervnculo"/>
@@ -313,7 +313,7 @@
           <w:rPr>
             <w:noProof/>
           </w:rPr>
-          <w:instrText xml:space="preserve"> PAGEREF _Toc104323374 \h </w:instrText>
+          <w:instrText xml:space="preserve"> PAGEREF _Toc104490938 \h </w:instrText>
         </w:r>
         <w:r>
           <w:rPr>
@@ -352,7 +352,7 @@
           <w:lang w:eastAsia="es-ES"/>
         </w:rPr>
       </w:pPr>
-      <w:hyperlink w:anchor="_Toc104323375" w:history="1">
+      <w:hyperlink w:anchor="_Toc104490939" w:history="1">
         <w:r>
           <w:rPr>
             <w:rStyle w:val="Hipervnculo"/>
@@ -377,7 +377,7 @@
           <w:rPr>
             <w:noProof/>
           </w:rPr>
-          <w:instrText xml:space="preserve"> PAGEREF _Toc104323375 \h </w:instrText>
+          <w:instrText xml:space="preserve"> PAGEREF _Toc104490939 \h </w:instrText>
         </w:r>
         <w:r>
           <w:rPr>
@@ -416,7 +416,7 @@
           <w:lang w:eastAsia="es-ES"/>
         </w:rPr>
       </w:pPr>
-      <w:hyperlink w:anchor="_Toc104323376" w:history="1">
+      <w:hyperlink w:anchor="_Toc104490940" w:history="1">
         <w:r>
           <w:rPr>
             <w:rStyle w:val="Hipervnculo"/>
@@ -441,7 +441,7 @@
           <w:rPr>
             <w:noProof/>
           </w:rPr>
-          <w:instrText xml:space="preserve"> PAGEREF _Toc104323376 \h </w:instrText>
+          <w:instrText xml:space="preserve"> PAGEREF _Toc104490940 \h </w:instrText>
         </w:r>
         <w:r>
           <w:rPr>
@@ -480,7 +480,7 @@
           <w:lang w:eastAsia="es-ES"/>
         </w:rPr>
       </w:pPr>
-      <w:hyperlink w:anchor="_Toc104323377" w:history="1">
+      <w:hyperlink w:anchor="_Toc104490941" w:history="1">
         <w:r>
           <w:rPr>
             <w:rStyle w:val="Hipervnculo"/>
@@ -505,7 +505,7 @@
           <w:rPr>
             <w:noProof/>
           </w:rPr>
-          <w:instrText xml:space="preserve"> PAGEREF _Toc104323377 \h </w:instrText>
+          <w:instrText xml:space="preserve"> PAGEREF _Toc104490941 \h </w:instrText>
         </w:r>
         <w:r>
           <w:rPr>
@@ -544,7 +544,7 @@
           <w:lang w:eastAsia="es-ES"/>
         </w:rPr>
       </w:pPr>
-      <w:hyperlink w:anchor="_Toc104323378" w:history="1">
+      <w:hyperlink w:anchor="_Toc104490942" w:history="1">
         <w:r>
           <w:rPr>
             <w:rStyle w:val="Hipervnculo"/>
@@ -569,7 +569,7 @@
           <w:rPr>
             <w:noProof/>
           </w:rPr>
-          <w:instrText xml:space="preserve"> PAGEREF _Toc104323378 \h </w:instrText>
+          <w:instrText xml:space="preserve"> PAGEREF _Toc104490942 \h </w:instrText>
         </w:r>
         <w:r>
           <w:rPr>
@@ -608,7 +608,7 @@
           <w:lang w:eastAsia="es-ES"/>
         </w:rPr>
       </w:pPr>
-      <w:hyperlink w:anchor="_Toc104323379" w:history="1">
+      <w:hyperlink w:anchor="_Toc104490943" w:history="1">
         <w:r>
           <w:rPr>
             <w:rStyle w:val="Hipervnculo"/>
@@ -633,7 +633,7 @@
           <w:rPr>
             <w:noProof/>
           </w:rPr>
-          <w:instrText xml:space="preserve"> PAGEREF _Toc104323379 \h </w:instrText>
+          <w:instrText xml:space="preserve"> PAGEREF _Toc104490943 \h </w:instrText>
         </w:r>
         <w:r>
           <w:rPr>
@@ -650,7 +650,7 @@
           <w:rPr>
             <w:noProof/>
           </w:rPr>
-          <w:t>3</w:t>
+          <w:t>4</w:t>
         </w:r>
         <w:r>
           <w:rPr>
@@ -672,7 +672,7 @@
           <w:lang w:eastAsia="es-ES"/>
         </w:rPr>
       </w:pPr>
-      <w:hyperlink w:anchor="_Toc104323380" w:history="1">
+      <w:hyperlink w:anchor="_Toc104490944" w:history="1">
         <w:r>
           <w:rPr>
             <w:rStyle w:val="Hipervnculo"/>
@@ -697,7 +697,7 @@
           <w:rPr>
             <w:noProof/>
           </w:rPr>
-          <w:instrText xml:space="preserve"> PAGEREF _Toc104323380 \h </w:instrText>
+          <w:instrText xml:space="preserve"> PAGEREF _Toc104490944 \h </w:instrText>
         </w:r>
         <w:r>
           <w:rPr>
@@ -736,7 +736,7 @@
           <w:lang w:eastAsia="es-ES"/>
         </w:rPr>
       </w:pPr>
-      <w:hyperlink w:anchor="_Toc104323381" w:history="1">
+      <w:hyperlink w:anchor="_Toc104490945" w:history="1">
         <w:r>
           <w:rPr>
             <w:rStyle w:val="Hipervnculo"/>
@@ -761,7 +761,7 @@
           <w:rPr>
             <w:noProof/>
           </w:rPr>
-          <w:instrText xml:space="preserve"> PAGEREF _Toc104323381 \h </w:instrText>
+          <w:instrText xml:space="preserve"> PAGEREF _Toc104490945 \h </w:instrText>
         </w:r>
         <w:r>
           <w:rPr>
@@ -801,7 +801,7 @@
           <w:lang w:eastAsia="es-ES"/>
         </w:rPr>
       </w:pPr>
-      <w:hyperlink w:anchor="_Toc104323382" w:history="1">
+      <w:hyperlink w:anchor="_Toc104490946" w:history="1">
         <w:r>
           <w:rPr>
             <w:rStyle w:val="Hipervnculo"/>
@@ -843,7 +843,7 @@
           <w:rPr>
             <w:noProof/>
           </w:rPr>
-          <w:instrText xml:space="preserve"> PAGEREF _Toc104323382 \h </w:instrText>
+          <w:instrText xml:space="preserve"> PAGEREF _Toc104490946 \h </w:instrText>
         </w:r>
         <w:r>
           <w:rPr>
@@ -883,7 +883,7 @@
           <w:lang w:eastAsia="es-ES"/>
         </w:rPr>
       </w:pPr>
-      <w:hyperlink w:anchor="_Toc104323383" w:history="1">
+      <w:hyperlink w:anchor="_Toc104490947" w:history="1">
         <w:r>
           <w:rPr>
             <w:rStyle w:val="Hipervnculo"/>
@@ -925,7 +925,7 @@
           <w:rPr>
             <w:noProof/>
           </w:rPr>
-          <w:instrText xml:space="preserve"> PAGEREF _Toc104323383 \h </w:instrText>
+          <w:instrText xml:space="preserve"> PAGEREF _Toc104490947 \h </w:instrText>
         </w:r>
         <w:r>
           <w:rPr>
@@ -942,7 +942,7 @@
           <w:rPr>
             <w:noProof/>
           </w:rPr>
-          <w:t>5</w:t>
+          <w:t>6</w:t>
         </w:r>
         <w:r>
           <w:rPr>
@@ -964,7 +964,7 @@
           <w:lang w:eastAsia="es-ES"/>
         </w:rPr>
       </w:pPr>
-      <w:hyperlink w:anchor="_Toc104323384" w:history="1">
+      <w:hyperlink w:anchor="_Toc104490948" w:history="1">
         <w:r>
           <w:rPr>
             <w:rStyle w:val="Hipervnculo"/>
@@ -989,7 +989,7 @@
           <w:rPr>
             <w:noProof/>
           </w:rPr>
-          <w:instrText xml:space="preserve"> PAGEREF _Toc104323384 \h </w:instrText>
+          <w:instrText xml:space="preserve"> PAGEREF _Toc104490948 \h </w:instrText>
         </w:r>
         <w:r>
           <w:rPr>
@@ -1006,7 +1006,7 @@
           <w:rPr>
             <w:noProof/>
           </w:rPr>
-          <w:t>5</w:t>
+          <w:t>6</w:t>
         </w:r>
         <w:r>
           <w:rPr>
@@ -1028,7 +1028,7 @@
           <w:lang w:eastAsia="es-ES"/>
         </w:rPr>
       </w:pPr>
-      <w:hyperlink w:anchor="_Toc104323385" w:history="1">
+      <w:hyperlink w:anchor="_Toc104490949" w:history="1">
         <w:r>
           <w:rPr>
             <w:rStyle w:val="Hipervnculo"/>
@@ -1053,7 +1053,7 @@
           <w:rPr>
             <w:noProof/>
           </w:rPr>
-          <w:instrText xml:space="preserve"> PAGEREF _Toc104323385 \h </w:instrText>
+          <w:instrText xml:space="preserve"> PAGEREF _Toc104490949 \h </w:instrText>
         </w:r>
         <w:r>
           <w:rPr>
@@ -1070,7 +1070,7 @@
           <w:rPr>
             <w:noProof/>
           </w:rPr>
-          <w:t>5</w:t>
+          <w:t>6</w:t>
         </w:r>
         <w:r>
           <w:rPr>
@@ -1092,7 +1092,7 @@
           <w:lang w:eastAsia="es-ES"/>
         </w:rPr>
       </w:pPr>
-      <w:hyperlink w:anchor="_Toc104323386" w:history="1">
+      <w:hyperlink w:anchor="_Toc104490950" w:history="1">
         <w:r>
           <w:rPr>
             <w:rStyle w:val="Hipervnculo"/>
@@ -1117,7 +1117,7 @@
           <w:rPr>
             <w:noProof/>
           </w:rPr>
-          <w:instrText xml:space="preserve"> PAGEREF _Toc104323386 \h </w:instrText>
+          <w:instrText xml:space="preserve"> PAGEREF _Toc104490950 \h </w:instrText>
         </w:r>
         <w:r>
           <w:rPr>
@@ -1156,7 +1156,7 @@
           <w:lang w:eastAsia="es-ES"/>
         </w:rPr>
       </w:pPr>
-      <w:hyperlink w:anchor="_Toc104323387" w:history="1">
+      <w:hyperlink w:anchor="_Toc104490951" w:history="1">
         <w:r>
           <w:rPr>
             <w:rStyle w:val="Hipervnculo"/>
@@ -1181,7 +1181,7 @@
           <w:rPr>
             <w:noProof/>
           </w:rPr>
-          <w:instrText xml:space="preserve"> PAGEREF _Toc104323387 \h </w:instrText>
+          <w:instrText xml:space="preserve"> PAGEREF _Toc104490951 \h </w:instrText>
         </w:r>
         <w:r>
           <w:rPr>
@@ -1198,7 +1198,7 @@
           <w:rPr>
             <w:noProof/>
           </w:rPr>
-          <w:t>6</w:t>
+          <w:t>7</w:t>
         </w:r>
         <w:r>
           <w:rPr>
@@ -1220,7 +1220,7 @@
           <w:lang w:eastAsia="es-ES"/>
         </w:rPr>
       </w:pPr>
-      <w:hyperlink w:anchor="_Toc104323388" w:history="1">
+      <w:hyperlink w:anchor="_Toc104490952" w:history="1">
         <w:r>
           <w:rPr>
             <w:rStyle w:val="Hipervnculo"/>
@@ -1245,7 +1245,7 @@
           <w:rPr>
             <w:noProof/>
           </w:rPr>
-          <w:instrText xml:space="preserve"> PAGEREF _Toc104323388 \h </w:instrText>
+          <w:instrText xml:space="preserve"> PAGEREF _Toc104490952 \h </w:instrText>
         </w:r>
         <w:r>
           <w:rPr>
@@ -1262,7 +1262,7 @@
           <w:rPr>
             <w:noProof/>
           </w:rPr>
-          <w:t>6</w:t>
+          <w:t>7</w:t>
         </w:r>
         <w:r>
           <w:rPr>
@@ -1284,7 +1284,7 @@
           <w:lang w:eastAsia="es-ES"/>
         </w:rPr>
       </w:pPr>
-      <w:hyperlink w:anchor="_Toc104323389" w:history="1">
+      <w:hyperlink w:anchor="_Toc104490953" w:history="1">
         <w:r>
           <w:rPr>
             <w:rStyle w:val="Hipervnculo"/>
@@ -1309,7 +1309,7 @@
           <w:rPr>
             <w:noProof/>
           </w:rPr>
-          <w:instrText xml:space="preserve"> PAGEREF _Toc104323389 \h </w:instrText>
+          <w:instrText xml:space="preserve"> PAGEREF _Toc104490953 \h </w:instrText>
         </w:r>
         <w:r>
           <w:rPr>
@@ -1326,7 +1326,7 @@
           <w:rPr>
             <w:noProof/>
           </w:rPr>
-          <w:t>6</w:t>
+          <w:t>8</w:t>
         </w:r>
         <w:r>
           <w:rPr>
@@ -1348,7 +1348,7 @@
           <w:lang w:eastAsia="es-ES"/>
         </w:rPr>
       </w:pPr>
-      <w:hyperlink w:anchor="_Toc104323390" w:history="1">
+      <w:hyperlink w:anchor="_Toc104490954" w:history="1">
         <w:r>
           <w:rPr>
             <w:rStyle w:val="Hipervnculo"/>
@@ -1373,7 +1373,7 @@
           <w:rPr>
             <w:noProof/>
           </w:rPr>
-          <w:instrText xml:space="preserve"> PAGEREF _Toc104323390 \h </w:instrText>
+          <w:instrText xml:space="preserve"> PAGEREF _Toc104490954 \h </w:instrText>
         </w:r>
         <w:r>
           <w:rPr>
@@ -1390,7 +1390,7 @@
           <w:rPr>
             <w:noProof/>
           </w:rPr>
-          <w:t>7</w:t>
+          <w:t>8</w:t>
         </w:r>
         <w:r>
           <w:rPr>
@@ -1412,7 +1412,7 @@
           <w:lang w:eastAsia="es-ES"/>
         </w:rPr>
       </w:pPr>
-      <w:hyperlink w:anchor="_Toc104323391" w:history="1">
+      <w:hyperlink w:anchor="_Toc104490955" w:history="1">
         <w:r>
           <w:rPr>
             <w:rStyle w:val="Hipervnculo"/>
@@ -1437,7 +1437,7 @@
           <w:rPr>
             <w:noProof/>
           </w:rPr>
-          <w:instrText xml:space="preserve"> PAGEREF _Toc104323391 \h </w:instrText>
+          <w:instrText xml:space="preserve"> PAGEREF _Toc104490955 \h </w:instrText>
         </w:r>
         <w:r>
           <w:rPr>
@@ -1454,7 +1454,7 @@
           <w:rPr>
             <w:noProof/>
           </w:rPr>
-          <w:t>7</w:t>
+          <w:t>8</w:t>
         </w:r>
         <w:r>
           <w:rPr>
@@ -1476,7 +1476,7 @@
           <w:lang w:eastAsia="es-ES"/>
         </w:rPr>
       </w:pPr>
-      <w:hyperlink w:anchor="_Toc104323392" w:history="1">
+      <w:hyperlink w:anchor="_Toc104490956" w:history="1">
         <w:r>
           <w:rPr>
             <w:rStyle w:val="Hipervnculo"/>
@@ -1501,7 +1501,7 @@
           <w:rPr>
             <w:noProof/>
           </w:rPr>
-          <w:instrText xml:space="preserve"> PAGEREF _Toc104323392 \h </w:instrText>
+          <w:instrText xml:space="preserve"> PAGEREF _Toc104490956 \h </w:instrText>
         </w:r>
         <w:r>
           <w:rPr>
@@ -1518,7 +1518,7 @@
           <w:rPr>
             <w:noProof/>
           </w:rPr>
-          <w:t>7</w:t>
+          <w:t>9</w:t>
         </w:r>
         <w:r>
           <w:rPr>
@@ -1540,7 +1540,7 @@
           <w:lang w:eastAsia="es-ES"/>
         </w:rPr>
       </w:pPr>
-      <w:hyperlink w:anchor="_Toc104323393" w:history="1">
+      <w:hyperlink w:anchor="_Toc104490957" w:history="1">
         <w:r>
           <w:rPr>
             <w:rStyle w:val="Hipervnculo"/>
@@ -1565,7 +1565,7 @@
           <w:rPr>
             <w:noProof/>
           </w:rPr>
-          <w:instrText xml:space="preserve"> PAGEREF _Toc104323393 \h </w:instrText>
+          <w:instrText xml:space="preserve"> PAGEREF _Toc104490957 \h </w:instrText>
         </w:r>
         <w:r>
           <w:rPr>
@@ -1582,7 +1582,7 @@
           <w:rPr>
             <w:noProof/>
           </w:rPr>
-          <w:t>7</w:t>
+          <w:t>9</w:t>
         </w:r>
         <w:r>
           <w:rPr>
@@ -1605,7 +1605,7 @@
           <w:lang w:eastAsia="es-ES"/>
         </w:rPr>
       </w:pPr>
-      <w:hyperlink w:anchor="_Toc104323394" w:history="1">
+      <w:hyperlink w:anchor="_Toc104490958" w:history="1">
         <w:r>
           <w:rPr>
             <w:rStyle w:val="Hipervnculo"/>
@@ -1647,7 +1647,7 @@
           <w:rPr>
             <w:noProof/>
           </w:rPr>
-          <w:instrText xml:space="preserve"> PAGEREF _Toc104323394 \h </w:instrText>
+          <w:instrText xml:space="preserve"> PAGEREF _Toc104490958 \h </w:instrText>
         </w:r>
         <w:r>
           <w:rPr>
@@ -1664,7 +1664,7 @@
           <w:rPr>
             <w:noProof/>
           </w:rPr>
-          <w:t>7</w:t>
+          <w:t>9</w:t>
         </w:r>
         <w:r>
           <w:rPr>
@@ -1686,7 +1686,7 @@
           <w:lang w:eastAsia="es-ES"/>
         </w:rPr>
       </w:pPr>
-      <w:hyperlink w:anchor="_Toc104323395" w:history="1">
+      <w:hyperlink w:anchor="_Toc104490959" w:history="1">
         <w:r>
           <w:rPr>
             <w:rStyle w:val="Hipervnculo"/>
@@ -1711,7 +1711,7 @@
           <w:rPr>
             <w:noProof/>
           </w:rPr>
-          <w:instrText xml:space="preserve"> PAGEREF _Toc104323395 \h </w:instrText>
+          <w:instrText xml:space="preserve"> PAGEREF _Toc104490959 \h </w:instrText>
         </w:r>
         <w:r>
           <w:rPr>
@@ -1728,7 +1728,7 @@
           <w:rPr>
             <w:noProof/>
           </w:rPr>
-          <w:t>7</w:t>
+          <w:t>9</w:t>
         </w:r>
         <w:r>
           <w:rPr>
@@ -1750,7 +1750,7 @@
           <w:lang w:eastAsia="es-ES"/>
         </w:rPr>
       </w:pPr>
-      <w:hyperlink w:anchor="_Toc104323396" w:history="1">
+      <w:hyperlink w:anchor="_Toc104490960" w:history="1">
         <w:r>
           <w:rPr>
             <w:rStyle w:val="Hipervnculo"/>
@@ -1775,7 +1775,7 @@
           <w:rPr>
             <w:noProof/>
           </w:rPr>
-          <w:instrText xml:space="preserve"> PAGEREF _Toc104323396 \h </w:instrText>
+          <w:instrText xml:space="preserve"> PAGEREF _Toc104490960 \h </w:instrText>
         </w:r>
         <w:r>
           <w:rPr>
@@ -1792,7 +1792,7 @@
           <w:rPr>
             <w:noProof/>
           </w:rPr>
-          <w:t>8</w:t>
+          <w:t>11</w:t>
         </w:r>
         <w:r>
           <w:rPr>
@@ -1814,7 +1814,7 @@
           <w:lang w:eastAsia="es-ES"/>
         </w:rPr>
       </w:pPr>
-      <w:hyperlink w:anchor="_Toc104323397" w:history="1">
+      <w:hyperlink w:anchor="_Toc104490961" w:history="1">
         <w:r>
           <w:rPr>
             <w:rStyle w:val="Hipervnculo"/>
@@ -1839,7 +1839,7 @@
           <w:rPr>
             <w:noProof/>
           </w:rPr>
-          <w:instrText xml:space="preserve"> PAGEREF _Toc104323397 \h </w:instrText>
+          <w:instrText xml:space="preserve"> PAGEREF _Toc104490961 \h </w:instrText>
         </w:r>
         <w:r>
           <w:rPr>
@@ -1856,7 +1856,7 @@
           <w:rPr>
             <w:noProof/>
           </w:rPr>
-          <w:t>9</w:t>
+          <w:t>11</w:t>
         </w:r>
         <w:r>
           <w:rPr>
@@ -1878,7 +1878,7 @@
           <w:lang w:eastAsia="es-ES"/>
         </w:rPr>
       </w:pPr>
-      <w:hyperlink w:anchor="_Toc104323398" w:history="1">
+      <w:hyperlink w:anchor="_Toc104490962" w:history="1">
         <w:r>
           <w:rPr>
             <w:rStyle w:val="Hipervnculo"/>
@@ -1903,7 +1903,7 @@
           <w:rPr>
             <w:noProof/>
           </w:rPr>
-          <w:instrText xml:space="preserve"> PAGEREF _Toc104323398 \h </w:instrText>
+          <w:instrText xml:space="preserve"> PAGEREF _Toc104490962 \h </w:instrText>
         </w:r>
         <w:r>
           <w:rPr>
@@ -1920,7 +1920,7 @@
           <w:rPr>
             <w:noProof/>
           </w:rPr>
-          <w:t>11</w:t>
+          <w:t>13</w:t>
         </w:r>
         <w:r>
           <w:rPr>
@@ -1942,7 +1942,7 @@
           <w:lang w:eastAsia="es-ES"/>
         </w:rPr>
       </w:pPr>
-      <w:hyperlink w:anchor="_Toc104323399" w:history="1">
+      <w:hyperlink w:anchor="_Toc104490963" w:history="1">
         <w:r>
           <w:rPr>
             <w:rStyle w:val="Hipervnculo"/>
@@ -1967,7 +1967,7 @@
           <w:rPr>
             <w:noProof/>
           </w:rPr>
-          <w:instrText xml:space="preserve"> PAGEREF _Toc104323399 \h </w:instrText>
+          <w:instrText xml:space="preserve"> PAGEREF _Toc104490963 \h </w:instrText>
         </w:r>
         <w:r>
           <w:rPr>
@@ -1984,7 +1984,7 @@
           <w:rPr>
             <w:noProof/>
           </w:rPr>
-          <w:t>13</w:t>
+          <w:t>15</w:t>
         </w:r>
         <w:r>
           <w:rPr>
@@ -2006,7 +2006,7 @@
           <w:lang w:eastAsia="es-ES"/>
         </w:rPr>
       </w:pPr>
-      <w:hyperlink w:anchor="_Toc104323400" w:history="1">
+      <w:hyperlink w:anchor="_Toc104490964" w:history="1">
         <w:r>
           <w:rPr>
             <w:rStyle w:val="Hipervnculo"/>
@@ -2031,7 +2031,7 @@
           <w:rPr>
             <w:noProof/>
           </w:rPr>
-          <w:instrText xml:space="preserve"> PAGEREF _Toc104323400 \h </w:instrText>
+          <w:instrText xml:space="preserve"> PAGEREF _Toc104490964 \h </w:instrText>
         </w:r>
         <w:r>
           <w:rPr>
@@ -2048,7 +2048,7 @@
           <w:rPr>
             <w:noProof/>
           </w:rPr>
-          <w:t>13</w:t>
+          <w:t>15</w:t>
         </w:r>
         <w:r>
           <w:rPr>
@@ -2070,7 +2070,7 @@
           <w:lang w:eastAsia="es-ES"/>
         </w:rPr>
       </w:pPr>
-      <w:hyperlink w:anchor="_Toc104323401" w:history="1">
+      <w:hyperlink w:anchor="_Toc104490965" w:history="1">
         <w:r>
           <w:rPr>
             <w:rStyle w:val="Hipervnculo"/>
@@ -2095,7 +2095,7 @@
           <w:rPr>
             <w:noProof/>
           </w:rPr>
-          <w:instrText xml:space="preserve"> PAGEREF _Toc104323401 \h </w:instrText>
+          <w:instrText xml:space="preserve"> PAGEREF _Toc104490965 \h </w:instrText>
         </w:r>
         <w:r>
           <w:rPr>
@@ -2112,7 +2112,7 @@
           <w:rPr>
             <w:noProof/>
           </w:rPr>
-          <w:t>14</w:t>
+          <w:t>16</w:t>
         </w:r>
         <w:r>
           <w:rPr>
@@ -2134,7 +2134,7 @@
           <w:lang w:eastAsia="es-ES"/>
         </w:rPr>
       </w:pPr>
-      <w:hyperlink w:anchor="_Toc104323402" w:history="1">
+      <w:hyperlink w:anchor="_Toc104490966" w:history="1">
         <w:r>
           <w:rPr>
             <w:rStyle w:val="Hipervnculo"/>
@@ -2159,7 +2159,7 @@
           <w:rPr>
             <w:noProof/>
           </w:rPr>
-          <w:instrText xml:space="preserve"> PAGEREF _Toc104323402 \h </w:instrText>
+          <w:instrText xml:space="preserve"> PAGEREF _Toc104490966 \h </w:instrText>
         </w:r>
         <w:r>
           <w:rPr>
@@ -2176,7 +2176,7 @@
           <w:rPr>
             <w:noProof/>
           </w:rPr>
-          <w:t>18</w:t>
+          <w:t>21</w:t>
         </w:r>
         <w:r>
           <w:rPr>
@@ -2198,7 +2198,7 @@
           <w:lang w:eastAsia="es-ES"/>
         </w:rPr>
       </w:pPr>
-      <w:hyperlink w:anchor="_Toc104323403" w:history="1">
+      <w:hyperlink w:anchor="_Toc104490967" w:history="1">
         <w:r>
           <w:rPr>
             <w:rStyle w:val="Hipervnculo"/>
@@ -2223,7 +2223,7 @@
           <w:rPr>
             <w:noProof/>
           </w:rPr>
-          <w:instrText xml:space="preserve"> PAGEREF _Toc104323403 \h </w:instrText>
+          <w:instrText xml:space="preserve"> PAGEREF _Toc104490967 \h </w:instrText>
         </w:r>
         <w:r>
           <w:rPr>
@@ -2240,7 +2240,7 @@
           <w:rPr>
             <w:noProof/>
           </w:rPr>
-          <w:t>22</w:t>
+          <w:t>24</w:t>
         </w:r>
         <w:r>
           <w:rPr>
@@ -2262,7 +2262,7 @@
           <w:lang w:eastAsia="es-ES"/>
         </w:rPr>
       </w:pPr>
-      <w:hyperlink w:anchor="_Toc104323404" w:history="1">
+      <w:hyperlink w:anchor="_Toc104490968" w:history="1">
         <w:r>
           <w:rPr>
             <w:rStyle w:val="Hipervnculo"/>
@@ -2287,7 +2287,7 @@
           <w:rPr>
             <w:noProof/>
           </w:rPr>
-          <w:instrText xml:space="preserve"> PAGEREF _Toc104323404 \h </w:instrText>
+          <w:instrText xml:space="preserve"> PAGEREF _Toc104490968 \h </w:instrText>
         </w:r>
         <w:r>
           <w:rPr>
@@ -2304,7 +2304,7 @@
           <w:rPr>
             <w:noProof/>
           </w:rPr>
-          <w:t>22</w:t>
+          <w:t>24</w:t>
         </w:r>
         <w:r>
           <w:rPr>
@@ -2326,7 +2326,7 @@
           <w:lang w:eastAsia="es-ES"/>
         </w:rPr>
       </w:pPr>
-      <w:hyperlink w:anchor="_Toc104323405" w:history="1">
+      <w:hyperlink w:anchor="_Toc104490969" w:history="1">
         <w:r>
           <w:rPr>
             <w:rStyle w:val="Hipervnculo"/>
@@ -2351,7 +2351,7 @@
           <w:rPr>
             <w:noProof/>
           </w:rPr>
-          <w:instrText xml:space="preserve"> PAGEREF _Toc104323405 \h </w:instrText>
+          <w:instrText xml:space="preserve"> PAGEREF _Toc104490969 \h </w:instrText>
         </w:r>
         <w:r>
           <w:rPr>
@@ -2368,7 +2368,7 @@
           <w:rPr>
             <w:noProof/>
           </w:rPr>
-          <w:t>22</w:t>
+          <w:t>24</w:t>
         </w:r>
         <w:r>
           <w:rPr>
@@ -2390,7 +2390,7 @@
           <w:lang w:eastAsia="es-ES"/>
         </w:rPr>
       </w:pPr>
-      <w:hyperlink w:anchor="_Toc104323406" w:history="1">
+      <w:hyperlink w:anchor="_Toc104490970" w:history="1">
         <w:r>
           <w:rPr>
             <w:rStyle w:val="Hipervnculo"/>
@@ -2415,7 +2415,7 @@
           <w:rPr>
             <w:noProof/>
           </w:rPr>
-          <w:instrText xml:space="preserve"> PAGEREF _Toc104323406 \h </w:instrText>
+          <w:instrText xml:space="preserve"> PAGEREF _Toc104490970 \h </w:instrText>
         </w:r>
         <w:r>
           <w:rPr>
@@ -2432,7 +2432,7 @@
           <w:rPr>
             <w:noProof/>
           </w:rPr>
-          <w:t>25</w:t>
+          <w:t>27</w:t>
         </w:r>
         <w:r>
           <w:rPr>
@@ -2455,7 +2455,7 @@
           <w:lang w:eastAsia="es-ES"/>
         </w:rPr>
       </w:pPr>
-      <w:hyperlink w:anchor="_Toc104323407" w:history="1">
+      <w:hyperlink w:anchor="_Toc104490971" w:history="1">
         <w:r>
           <w:rPr>
             <w:rStyle w:val="Hipervnculo"/>
@@ -2497,7 +2497,7 @@
           <w:rPr>
             <w:noProof/>
           </w:rPr>
-          <w:instrText xml:space="preserve"> PAGEREF _Toc104323407 \h </w:instrText>
+          <w:instrText xml:space="preserve"> PAGEREF _Toc104490971 \h </w:instrText>
         </w:r>
         <w:r>
           <w:rPr>
@@ -2514,7 +2514,7 @@
           <w:rPr>
             <w:noProof/>
           </w:rPr>
-          <w:t>28</w:t>
+          <w:t>31</w:t>
         </w:r>
         <w:r>
           <w:rPr>
@@ -2536,7 +2536,7 @@
           <w:lang w:eastAsia="es-ES"/>
         </w:rPr>
       </w:pPr>
-      <w:hyperlink w:anchor="_Toc104323408" w:history="1">
+      <w:hyperlink w:anchor="_Toc104490972" w:history="1">
         <w:r>
           <w:rPr>
             <w:rStyle w:val="Hipervnculo"/>
@@ -2561,7 +2561,7 @@
           <w:rPr>
             <w:noProof/>
           </w:rPr>
-          <w:instrText xml:space="preserve"> PAGEREF _Toc104323408 \h </w:instrText>
+          <w:instrText xml:space="preserve"> PAGEREF _Toc104490972 \h </w:instrText>
         </w:r>
         <w:r>
           <w:rPr>
@@ -2578,7 +2578,7 @@
           <w:rPr>
             <w:noProof/>
           </w:rPr>
-          <w:t>29</w:t>
+          <w:t>31</w:t>
         </w:r>
         <w:r>
           <w:rPr>
@@ -2600,7 +2600,7 @@
           <w:lang w:eastAsia="es-ES"/>
         </w:rPr>
       </w:pPr>
-      <w:hyperlink w:anchor="_Toc104323409" w:history="1">
+      <w:hyperlink w:anchor="_Toc104490973" w:history="1">
         <w:r>
           <w:rPr>
             <w:rStyle w:val="Hipervnculo"/>
@@ -2625,7 +2625,7 @@
           <w:rPr>
             <w:noProof/>
           </w:rPr>
-          <w:instrText xml:space="preserve"> PAGEREF _Toc104323409 \h </w:instrText>
+          <w:instrText xml:space="preserve"> PAGEREF _Toc104490973 \h </w:instrText>
         </w:r>
         <w:r>
           <w:rPr>
@@ -2642,7 +2642,7 @@
           <w:rPr>
             <w:noProof/>
           </w:rPr>
-          <w:t>32</w:t>
+          <w:t>34</w:t>
         </w:r>
         <w:r>
           <w:rPr>
@@ -2664,7 +2664,7 @@
           <w:lang w:eastAsia="es-ES"/>
         </w:rPr>
       </w:pPr>
-      <w:hyperlink w:anchor="_Toc104323410" w:history="1">
+      <w:hyperlink w:anchor="_Toc104490974" w:history="1">
         <w:r>
           <w:rPr>
             <w:rStyle w:val="Hipervnculo"/>
@@ -2689,7 +2689,7 @@
           <w:rPr>
             <w:noProof/>
           </w:rPr>
-          <w:instrText xml:space="preserve"> PAGEREF _Toc104323410 \h </w:instrText>
+          <w:instrText xml:space="preserve"> PAGEREF _Toc104490974 \h </w:instrText>
         </w:r>
         <w:r>
           <w:rPr>
@@ -2706,7 +2706,7 @@
           <w:rPr>
             <w:noProof/>
           </w:rPr>
-          <w:t>32</w:t>
+          <w:t>35</w:t>
         </w:r>
         <w:r>
           <w:rPr>
@@ -2728,7 +2728,7 @@
           <w:lang w:eastAsia="es-ES"/>
         </w:rPr>
       </w:pPr>
-      <w:hyperlink w:anchor="_Toc104323411" w:history="1">
+      <w:hyperlink w:anchor="_Toc104490975" w:history="1">
         <w:r>
           <w:rPr>
             <w:rStyle w:val="Hipervnculo"/>
@@ -2753,7 +2753,7 @@
           <w:rPr>
             <w:noProof/>
           </w:rPr>
-          <w:instrText xml:space="preserve"> PAGEREF _Toc104323411 \h </w:instrText>
+          <w:instrText xml:space="preserve"> PAGEREF _Toc104490975 \h </w:instrText>
         </w:r>
         <w:r>
           <w:rPr>
@@ -2770,7 +2770,7 @@
           <w:rPr>
             <w:noProof/>
           </w:rPr>
-          <w:t>33</w:t>
+          <w:t>36</w:t>
         </w:r>
         <w:r>
           <w:rPr>
@@ -2793,7 +2793,7 @@
           <w:lang w:eastAsia="es-ES"/>
         </w:rPr>
       </w:pPr>
-      <w:hyperlink w:anchor="_Toc104323412" w:history="1">
+      <w:hyperlink w:anchor="_Toc104490976" w:history="1">
         <w:r>
           <w:rPr>
             <w:rStyle w:val="Hipervnculo"/>
@@ -2835,7 +2835,7 @@
           <w:rPr>
             <w:noProof/>
           </w:rPr>
-          <w:instrText xml:space="preserve"> PAGEREF _Toc104323412 \h </w:instrText>
+          <w:instrText xml:space="preserve"> PAGEREF _Toc104490976 \h </w:instrText>
         </w:r>
         <w:r>
           <w:rPr>
@@ -2852,7 +2852,7 @@
           <w:rPr>
             <w:noProof/>
           </w:rPr>
-          <w:t>34</w:t>
+          <w:t>37</w:t>
         </w:r>
         <w:r>
           <w:rPr>
@@ -2875,7 +2875,7 @@
           <w:lang w:eastAsia="es-ES"/>
         </w:rPr>
       </w:pPr>
-      <w:hyperlink w:anchor="_Toc104323413" w:history="1">
+      <w:hyperlink w:anchor="_Toc104490977" w:history="1">
         <w:r>
           <w:rPr>
             <w:rStyle w:val="Hipervnculo"/>
@@ -2917,7 +2917,7 @@
           <w:rPr>
             <w:noProof/>
           </w:rPr>
-          <w:instrText xml:space="preserve"> PAGEREF _Toc104323413 \h </w:instrText>
+          <w:instrText xml:space="preserve"> PAGEREF _Toc104490977 \h </w:instrText>
         </w:r>
         <w:r>
           <w:rPr>
@@ -2934,71 +2934,7 @@
           <w:rPr>
             <w:noProof/>
           </w:rPr>
-          <w:t>34</w:t>
-        </w:r>
-        <w:r>
-          <w:rPr>
-            <w:noProof/>
-          </w:rPr>
-          <w:fldChar w:fldCharType="end"/>
-        </w:r>
-      </w:hyperlink>
-    </w:p>
-    <w:p>
-      <w:pPr>
-        <w:pStyle w:val="TDC3"/>
-        <w:tabs>
-          <w:tab w:val="right" w:leader="dot" w:pos="8494"/>
-        </w:tabs>
-        <w:rPr>
-          <w:rFonts w:asciiTheme="minorHAnsi" w:eastAsiaTheme="minorEastAsia" w:hAnsiTheme="minorHAnsi" w:cstheme="minorBidi"/>
-          <w:noProof/>
-          <w:lang w:eastAsia="es-ES"/>
-        </w:rPr>
-      </w:pPr>
-      <w:hyperlink w:anchor="_Toc104323414" w:history="1">
-        <w:r>
-          <w:rPr>
-            <w:rStyle w:val="Hipervnculo"/>
-            <w:rFonts w:ascii="Times New Roman" w:hAnsi="Times New Roman"/>
-            <w:noProof/>
-          </w:rPr>
-          <w:t>Para poder realizar este proyecto se ha utilizado y consultado material principalmente de estos sitios web:</w:t>
-        </w:r>
-        <w:r>
-          <w:rPr>
-            <w:noProof/>
-          </w:rPr>
-          <w:tab/>
-        </w:r>
-        <w:r>
-          <w:rPr>
-            <w:noProof/>
-          </w:rPr>
-          <w:fldChar w:fldCharType="begin"/>
-        </w:r>
-        <w:r>
-          <w:rPr>
-            <w:noProof/>
-          </w:rPr>
-          <w:instrText xml:space="preserve"> PAGEREF _Toc104323414 \h </w:instrText>
-        </w:r>
-        <w:r>
-          <w:rPr>
-            <w:noProof/>
-          </w:rPr>
-        </w:r>
-        <w:r>
-          <w:rPr>
-            <w:noProof/>
-          </w:rPr>
-          <w:fldChar w:fldCharType="separate"/>
-        </w:r>
-        <w:r>
-          <w:rPr>
-            <w:noProof/>
-          </w:rPr>
-          <w:t>34</w:t>
+          <w:t>37</w:t>
         </w:r>
         <w:r>
           <w:rPr>
@@ -3075,7 +3011,7 @@
         </w:rPr>
       </w:pPr>
       <w:bookmarkStart w:id="0" w:name="_Toc102940369"/>
-      <w:bookmarkStart w:id="1" w:name="_Toc104323372"/>
+      <w:bookmarkStart w:id="1" w:name="_Toc104490936"/>
       <w:r>
         <w:rPr>
           <w:rFonts w:ascii="Times New Roman" w:hAnsi="Times New Roman"/>
@@ -3116,7 +3052,27 @@
           <w:szCs w:val="24"/>
           <w:shd w:val="clear" w:color="auto" w:fill="FAF9F8"/>
         </w:rPr>
-        <w:t xml:space="preserve">El problema que se ha tratado es la inexistencia de una red social para amantes del motor. Para ello, se ha creado una aplicación móvil, que es tanto para Android como para IOS en la cual </w:t>
+        <w:t xml:space="preserve">El problema que se ha tratado es la inexistencia de una </w:t>
+      </w:r>
+      <w:r>
+        <w:rPr>
+          <w:rFonts w:ascii="Times New Roman" w:hAnsi="Times New Roman"/>
+          <w:i/>
+          <w:iCs/>
+          <w:sz w:val="24"/>
+          <w:szCs w:val="24"/>
+          <w:shd w:val="clear" w:color="auto" w:fill="FAF9F8"/>
+        </w:rPr>
+        <w:t>red social</w:t>
+      </w:r>
+      <w:r>
+        <w:rPr>
+          <w:rFonts w:ascii="Times New Roman" w:hAnsi="Times New Roman"/>
+          <w:sz w:val="24"/>
+          <w:szCs w:val="24"/>
+          <w:shd w:val="clear" w:color="auto" w:fill="FAF9F8"/>
+        </w:rPr>
+        <w:t xml:space="preserve"> para amantes del motor. Para ello, se ha creado una aplicación móvil, que es tanto para Android como para IOS en la cual </w:t>
       </w:r>
       <w:r>
         <w:rPr>
@@ -3273,7 +3229,7 @@
         </w:rPr>
       </w:pPr>
       <w:bookmarkStart w:id="2" w:name="_Toc102940370"/>
-      <w:bookmarkStart w:id="3" w:name="_Toc104323373"/>
+      <w:bookmarkStart w:id="3" w:name="_Toc104490937"/>
       <w:r>
         <w:rPr>
           <w:rFonts w:ascii="Times New Roman" w:hAnsi="Times New Roman"/>
@@ -3312,7 +3268,7 @@
           <w:szCs w:val="24"/>
         </w:rPr>
         <w:drawing>
-          <wp:anchor distT="0" distB="0" distL="114300" distR="114300" simplePos="0" relativeHeight="251639808" behindDoc="0" locked="0" layoutInCell="1" allowOverlap="1" wp14:anchorId="7FA1EEB2" wp14:editId="024F17C8">
+          <wp:anchor distT="0" distB="0" distL="114300" distR="114300" simplePos="0" relativeHeight="251630592" behindDoc="0" locked="0" layoutInCell="1" allowOverlap="1" wp14:anchorId="7FA1EEB2" wp14:editId="024F17C8">
             <wp:simplePos x="0" y="0"/>
             <wp:positionH relativeFrom="margin">
               <wp:align>left</wp:align>
@@ -3365,68 +3321,156 @@
           <w:sz w:val="24"/>
           <w:szCs w:val="24"/>
         </w:rPr>
-        <w:t>A la hora de crear una red social para la comunidad del motor lo quisimos hacer accesible y de fácil uso. Para ello decidimos crear una aplicación para los dos sistemas operativos del mercado, Android e IOS. Es decir, el código de la aplicación es hibrido y se puede desplegar en las dos plataformas de aplicaciones de cada sistema.</w:t>
-      </w:r>
-    </w:p>
-    <w:p>
-      <w:pPr>
-        <w:rPr>
-          <w:rFonts w:ascii="Times New Roman" w:hAnsi="Times New Roman"/>
-          <w:sz w:val="24"/>
-          <w:szCs w:val="24"/>
-        </w:rPr>
-      </w:pPr>
-    </w:p>
-    <w:p>
-      <w:pPr>
-        <w:rPr>
-          <w:rFonts w:ascii="Times New Roman" w:hAnsi="Times New Roman"/>
-          <w:sz w:val="24"/>
-          <w:szCs w:val="24"/>
-        </w:rPr>
-      </w:pPr>
-    </w:p>
-    <w:p>
-      <w:pPr>
-        <w:rPr>
-          <w:rFonts w:ascii="Times New Roman" w:hAnsi="Times New Roman"/>
-          <w:sz w:val="24"/>
-          <w:szCs w:val="24"/>
-        </w:rPr>
-      </w:pPr>
-      <w:r>
-        <w:rPr>
-          <w:rFonts w:ascii="Times New Roman" w:hAnsi="Times New Roman"/>
-          <w:sz w:val="24"/>
-          <w:szCs w:val="24"/>
-        </w:rPr>
-        <w:t>La idea de la aplicación es tener una interfaz sencilla, que todo el mundo pueda usar con facilidad, pero que, a la vez, sea útil y completa.</w:t>
-      </w:r>
-    </w:p>
-    <w:p>
-      <w:pPr>
-        <w:rPr>
-          <w:rFonts w:ascii="Times New Roman" w:hAnsi="Times New Roman"/>
-          <w:sz w:val="24"/>
-          <w:szCs w:val="24"/>
-        </w:rPr>
-      </w:pPr>
-    </w:p>
-    <w:p>
-      <w:pPr>
-        <w:rPr>
-          <w:rFonts w:ascii="Times New Roman" w:hAnsi="Times New Roman"/>
-          <w:sz w:val="24"/>
-          <w:szCs w:val="24"/>
-        </w:rPr>
-      </w:pPr>
-      <w:r>
-        <w:rPr>
-          <w:rFonts w:ascii="Times New Roman" w:hAnsi="Times New Roman"/>
-          <w:sz w:val="24"/>
-          <w:szCs w:val="24"/>
-        </w:rPr>
-        <w:t xml:space="preserve">Quisimos abarcar solamente los sectores de las motos y los coches para poder llegar a un </w:t>
+        <w:t xml:space="preserve">A la hora de crear una </w:t>
+      </w:r>
+      <w:r>
+        <w:rPr>
+          <w:rFonts w:ascii="Times New Roman" w:hAnsi="Times New Roman"/>
+          <w:i/>
+          <w:iCs/>
+          <w:sz w:val="24"/>
+          <w:szCs w:val="24"/>
+        </w:rPr>
+        <w:t>red social</w:t>
+      </w:r>
+      <w:r>
+        <w:rPr>
+          <w:rFonts w:ascii="Times New Roman" w:hAnsi="Times New Roman"/>
+          <w:sz w:val="24"/>
+          <w:szCs w:val="24"/>
+        </w:rPr>
+        <w:t xml:space="preserve"> para la comunidad del motor lo quisimos hacer accesible y de fácil uso. Para ello decidimos crear una aplicación para los dos sistemas operativos del mercado, Android e IOS. Es decir, el código de la aplicación es </w:t>
+      </w:r>
+      <w:r>
+        <w:rPr>
+          <w:rFonts w:ascii="Times New Roman" w:hAnsi="Times New Roman"/>
+          <w:i/>
+          <w:iCs/>
+          <w:sz w:val="24"/>
+          <w:szCs w:val="24"/>
+        </w:rPr>
+        <w:t>hibrido</w:t>
+      </w:r>
+      <w:r>
+        <w:rPr>
+          <w:rFonts w:ascii="Times New Roman" w:hAnsi="Times New Roman"/>
+          <w:sz w:val="24"/>
+          <w:szCs w:val="24"/>
+        </w:rPr>
+        <w:t xml:space="preserve"> y se puede desplegar en las dos plataformas de aplicaciones</w:t>
+      </w:r>
+      <w:r>
+        <w:rPr>
+          <w:rFonts w:ascii="Times New Roman" w:hAnsi="Times New Roman"/>
+          <w:sz w:val="24"/>
+          <w:szCs w:val="24"/>
+        </w:rPr>
+        <w:t xml:space="preserve"> dependiendo el sistema</w:t>
+      </w:r>
+      <w:r>
+        <w:rPr>
+          <w:rFonts w:ascii="Times New Roman" w:hAnsi="Times New Roman"/>
+          <w:sz w:val="24"/>
+          <w:szCs w:val="24"/>
+        </w:rPr>
+        <w:t>.</w:t>
+      </w:r>
+    </w:p>
+    <w:p>
+      <w:pPr>
+        <w:rPr>
+          <w:rFonts w:ascii="Times New Roman" w:hAnsi="Times New Roman"/>
+          <w:sz w:val="24"/>
+          <w:szCs w:val="24"/>
+        </w:rPr>
+      </w:pPr>
+    </w:p>
+    <w:p>
+      <w:pPr>
+        <w:rPr>
+          <w:rFonts w:ascii="Times New Roman" w:hAnsi="Times New Roman"/>
+          <w:sz w:val="24"/>
+          <w:szCs w:val="24"/>
+        </w:rPr>
+      </w:pPr>
+    </w:p>
+    <w:p>
+      <w:pPr>
+        <w:rPr>
+          <w:rFonts w:ascii="Times New Roman" w:hAnsi="Times New Roman"/>
+          <w:sz w:val="24"/>
+          <w:szCs w:val="24"/>
+        </w:rPr>
+      </w:pPr>
+      <w:r>
+        <w:rPr>
+          <w:rFonts w:ascii="Times New Roman" w:hAnsi="Times New Roman"/>
+          <w:sz w:val="24"/>
+          <w:szCs w:val="24"/>
+        </w:rPr>
+        <w:t xml:space="preserve">La idea de la aplicación es tener una interfaz sencilla, que todo el mundo pueda usar con facilidad, pero que, a la vez, sea </w:t>
+      </w:r>
+      <w:r>
+        <w:rPr>
+          <w:rFonts w:ascii="Times New Roman" w:hAnsi="Times New Roman"/>
+          <w:i/>
+          <w:iCs/>
+          <w:sz w:val="24"/>
+          <w:szCs w:val="24"/>
+        </w:rPr>
+        <w:t>útil y completa</w:t>
+      </w:r>
+      <w:r>
+        <w:rPr>
+          <w:rFonts w:ascii="Times New Roman" w:hAnsi="Times New Roman"/>
+          <w:sz w:val="24"/>
+          <w:szCs w:val="24"/>
+        </w:rPr>
+        <w:t>.</w:t>
+      </w:r>
+    </w:p>
+    <w:p>
+      <w:pPr>
+        <w:rPr>
+          <w:rFonts w:ascii="Times New Roman" w:hAnsi="Times New Roman"/>
+          <w:sz w:val="24"/>
+          <w:szCs w:val="24"/>
+        </w:rPr>
+      </w:pPr>
+    </w:p>
+    <w:p>
+      <w:pPr>
+        <w:rPr>
+          <w:rFonts w:ascii="Times New Roman" w:hAnsi="Times New Roman"/>
+          <w:sz w:val="24"/>
+          <w:szCs w:val="24"/>
+        </w:rPr>
+      </w:pPr>
+      <w:r>
+        <w:rPr>
+          <w:rFonts w:ascii="Times New Roman" w:hAnsi="Times New Roman"/>
+          <w:sz w:val="24"/>
+          <w:szCs w:val="24"/>
+        </w:rPr>
+        <w:t xml:space="preserve">Quisimos abarcar solamente los sectores de las </w:t>
+      </w:r>
+      <w:r>
+        <w:rPr>
+          <w:rFonts w:ascii="Times New Roman" w:hAnsi="Times New Roman"/>
+          <w:i/>
+          <w:iCs/>
+          <w:sz w:val="24"/>
+          <w:szCs w:val="24"/>
+        </w:rPr>
+        <w:t>motos y los coches</w:t>
+      </w:r>
+      <w:r>
+        <w:rPr>
+          <w:rFonts w:ascii="Times New Roman" w:hAnsi="Times New Roman"/>
+          <w:sz w:val="24"/>
+          <w:szCs w:val="24"/>
+        </w:rPr>
+        <w:t xml:space="preserve"> para poder llegar a un </w:t>
       </w:r>
       <w:r>
         <w:rPr>
@@ -3518,7 +3562,7 @@
           <w:szCs w:val="24"/>
         </w:rPr>
         <w:drawing>
-          <wp:anchor distT="0" distB="0" distL="114300" distR="114300" simplePos="0" relativeHeight="251644928" behindDoc="0" locked="0" layoutInCell="1" allowOverlap="1" wp14:anchorId="2F500389" wp14:editId="2BA47B3C">
+          <wp:anchor distT="0" distB="0" distL="114300" distR="114300" simplePos="0" relativeHeight="251635712" behindDoc="0" locked="0" layoutInCell="1" allowOverlap="1" wp14:anchorId="2F500389" wp14:editId="2BA47B3C">
             <wp:simplePos x="0" y="0"/>
             <wp:positionH relativeFrom="margin">
               <wp:align>center</wp:align>
@@ -3670,7 +3714,25 @@
           <w:sz w:val="24"/>
           <w:szCs w:val="24"/>
         </w:rPr>
-        <w:t xml:space="preserve">Todos los vehículos que se añaden son subidos a una base de datos global, por lo que cada vez que </w:t>
+        <w:t xml:space="preserve">Todos los vehículos que se añaden son subidos a una </w:t>
+      </w:r>
+      <w:r>
+        <w:rPr>
+          <w:rFonts w:ascii="Times New Roman" w:hAnsi="Times New Roman"/>
+          <w:i/>
+          <w:iCs/>
+          <w:sz w:val="24"/>
+          <w:szCs w:val="24"/>
+        </w:rPr>
+        <w:t>base de datos</w:t>
+      </w:r>
+      <w:r>
+        <w:rPr>
+          <w:rFonts w:ascii="Times New Roman" w:hAnsi="Times New Roman"/>
+          <w:sz w:val="24"/>
+          <w:szCs w:val="24"/>
+        </w:rPr>
+        <w:t xml:space="preserve"> global, por lo que cada vez que </w:t>
       </w:r>
       <w:r>
         <w:rPr>
@@ -3787,7 +3849,7 @@
           <w:szCs w:val="24"/>
         </w:rPr>
         <w:drawing>
-          <wp:anchor distT="0" distB="0" distL="114300" distR="114300" simplePos="0" relativeHeight="251650048" behindDoc="0" locked="0" layoutInCell="1" allowOverlap="1" wp14:anchorId="60187CD2" wp14:editId="26795DD5">
+          <wp:anchor distT="0" distB="0" distL="114300" distR="114300" simplePos="0" relativeHeight="251640832" behindDoc="0" locked="0" layoutInCell="1" allowOverlap="1" wp14:anchorId="60187CD2" wp14:editId="26795DD5">
             <wp:simplePos x="0" y="0"/>
             <wp:positionH relativeFrom="margin">
               <wp:align>center</wp:align>
@@ -3939,7 +4001,7 @@
         </w:rPr>
       </w:pPr>
       <w:bookmarkStart w:id="4" w:name="_Toc102940371"/>
-      <w:bookmarkStart w:id="5" w:name="_Toc104323374"/>
+      <w:bookmarkStart w:id="5" w:name="_Toc104490938"/>
       <w:r>
         <w:rPr>
           <w:rFonts w:ascii="Times New Roman" w:hAnsi="Times New Roman"/>
@@ -3990,7 +4052,7 @@
           <w:szCs w:val="24"/>
         </w:rPr>
       </w:pPr>
-      <w:bookmarkStart w:id="6" w:name="_Toc104323375"/>
+      <w:bookmarkStart w:id="6" w:name="_Toc104490939"/>
       <w:r>
         <w:rPr>
           <w:rFonts w:ascii="Times New Roman" w:hAnsi="Times New Roman"/>
@@ -4016,7 +4078,41 @@
           <w:sz w:val="24"/>
           <w:szCs w:val="24"/>
         </w:rPr>
-        <w:t>En este apartado vamos a ver las partes en las que se compone la sección de fontend, que consiste en la parte visible que tiene el usuario una vez que accede a la aplicación, la interfaz para ser más concretos.</w:t>
+        <w:t xml:space="preserve">En este apartado vamos a ver las partes en las que se compone la sección de </w:t>
+      </w:r>
+      <w:proofErr w:type="spellStart"/>
+      <w:r>
+        <w:rPr>
+          <w:rFonts w:ascii="Times New Roman" w:hAnsi="Times New Roman"/>
+          <w:sz w:val="24"/>
+          <w:szCs w:val="24"/>
+        </w:rPr>
+        <w:t>f</w:t>
+      </w:r>
+      <w:r>
+        <w:rPr>
+          <w:rFonts w:ascii="Times New Roman" w:hAnsi="Times New Roman"/>
+          <w:sz w:val="24"/>
+          <w:szCs w:val="24"/>
+        </w:rPr>
+        <w:t>r</w:t>
+      </w:r>
+      <w:r>
+        <w:rPr>
+          <w:rFonts w:ascii="Times New Roman" w:hAnsi="Times New Roman"/>
+          <w:sz w:val="24"/>
+          <w:szCs w:val="24"/>
+        </w:rPr>
+        <w:t>ontend</w:t>
+      </w:r>
+      <w:proofErr w:type="spellEnd"/>
+      <w:r>
+        <w:rPr>
+          <w:rFonts w:ascii="Times New Roman" w:hAnsi="Times New Roman"/>
+          <w:sz w:val="24"/>
+          <w:szCs w:val="24"/>
+        </w:rPr>
+        <w:t>, que consiste en la parte visible que tiene el usuario una vez que accede a la aplicación, la interfaz para ser más concretos.</w:t>
       </w:r>
     </w:p>
     <w:p>
@@ -4053,7 +4149,7 @@
           <w:color w:val="auto"/>
         </w:rPr>
       </w:pPr>
-      <w:bookmarkStart w:id="7" w:name="_Toc104323376"/>
+      <w:bookmarkStart w:id="7" w:name="_Toc104490940"/>
       <w:r>
         <w:rPr>
           <w:rFonts w:ascii="Times New Roman" w:hAnsi="Times New Roman"/>
@@ -4188,7 +4284,7 @@
           <w:color w:val="auto"/>
         </w:rPr>
       </w:pPr>
-      <w:bookmarkStart w:id="8" w:name="_Toc104323377"/>
+      <w:bookmarkStart w:id="8" w:name="_Toc104490941"/>
       <w:r>
         <w:rPr>
           <w:rFonts w:ascii="Times New Roman" w:hAnsi="Times New Roman"/>
@@ -4276,7 +4372,7 @@
           <w:szCs w:val="24"/>
         </w:rPr>
       </w:pPr>
-      <w:bookmarkStart w:id="9" w:name="_Toc104323378"/>
+      <w:bookmarkStart w:id="9" w:name="_Toc104490942"/>
       <w:r>
         <w:rPr>
           <w:rFonts w:ascii="Times New Roman" w:hAnsi="Times New Roman"/>
@@ -4302,7 +4398,25 @@
           <w:sz w:val="24"/>
           <w:szCs w:val="24"/>
         </w:rPr>
-        <w:t xml:space="preserve">En este apartado veremos las partes en las que se dividen este proyecto en cuanto a Backend, que consiste en la parte de código y de funcionalidades que el usuario no ve desde la interfaz, es decir el usuario solo ve los elementos </w:t>
+        <w:t xml:space="preserve">En este apartado veremos las partes en las que se dividen este proyecto en cuanto a </w:t>
+      </w:r>
+      <w:r>
+        <w:rPr>
+          <w:rFonts w:ascii="Times New Roman" w:hAnsi="Times New Roman"/>
+          <w:i/>
+          <w:iCs/>
+          <w:sz w:val="24"/>
+          <w:szCs w:val="24"/>
+        </w:rPr>
+        <w:t>Backend</w:t>
+      </w:r>
+      <w:r>
+        <w:rPr>
+          <w:rFonts w:ascii="Times New Roman" w:hAnsi="Times New Roman"/>
+          <w:sz w:val="24"/>
+          <w:szCs w:val="24"/>
+        </w:rPr>
+        <w:t xml:space="preserve">, que consiste en la parte de código y de funcionalidades que el usuario no ve desde la interfaz, es decir el usuario solo ve los elementos </w:t>
       </w:r>
       <w:r>
         <w:rPr>
@@ -4364,7 +4478,7 @@
           <w:color w:val="auto"/>
         </w:rPr>
       </w:pPr>
-      <w:bookmarkStart w:id="10" w:name="_Toc104323379"/>
+      <w:bookmarkStart w:id="10" w:name="_Toc104490943"/>
       <w:r>
         <w:rPr>
           <w:rFonts w:ascii="Times New Roman" w:hAnsi="Times New Roman"/>
@@ -4413,366 +4527,7 @@
           <w:sz w:val="24"/>
           <w:szCs w:val="24"/>
         </w:rPr>
-        <w:t xml:space="preserve"> desde phpMyAdmin.</w:t>
-      </w:r>
-    </w:p>
-    <w:p>
-      <w:pPr>
-        <w:rPr>
-          <w:rFonts w:ascii="Times New Roman" w:hAnsi="Times New Roman"/>
-          <w:sz w:val="24"/>
-          <w:szCs w:val="24"/>
-        </w:rPr>
-      </w:pPr>
-      <w:r>
-        <w:rPr>
-          <w:rFonts w:ascii="Times New Roman" w:hAnsi="Times New Roman"/>
-          <w:sz w:val="24"/>
-          <w:szCs w:val="24"/>
-        </w:rPr>
-        <w:t>En primer lugar, vamos a necesitar una tabla para poder administrar los usuarios. Esta será su estructura:</w:t>
-      </w:r>
-    </w:p>
-    <w:p>
-      <w:pPr>
-        <w:rPr>
-          <w:rFonts w:ascii="Times New Roman" w:hAnsi="Times New Roman"/>
-          <w:sz w:val="24"/>
-          <w:szCs w:val="24"/>
-        </w:rPr>
-      </w:pPr>
-      <w:r>
-        <w:rPr>
-          <w:rFonts w:ascii="Times New Roman" w:hAnsi="Times New Roman"/>
-          <w:sz w:val="24"/>
-          <w:szCs w:val="24"/>
-        </w:rPr>
-        <w:t>Tabla Usuarios:</w:t>
-      </w:r>
-    </w:p>
-    <w:p>
-      <w:pPr>
-        <w:rPr>
-          <w:rFonts w:ascii="Times New Roman" w:hAnsi="Times New Roman"/>
-          <w:sz w:val="24"/>
-          <w:szCs w:val="24"/>
-        </w:rPr>
-      </w:pPr>
-      <w:r>
-        <w:rPr>
-          <w:rFonts w:ascii="Times New Roman" w:hAnsi="Times New Roman"/>
-          <w:sz w:val="24"/>
-          <w:szCs w:val="24"/>
-        </w:rPr>
-        <w:t>-Nombre.</w:t>
-      </w:r>
-    </w:p>
-    <w:p>
-      <w:pPr>
-        <w:rPr>
-          <w:rFonts w:ascii="Times New Roman" w:hAnsi="Times New Roman"/>
-          <w:sz w:val="24"/>
-          <w:szCs w:val="24"/>
-        </w:rPr>
-      </w:pPr>
-      <w:r>
-        <w:rPr>
-          <w:rFonts w:ascii="Times New Roman" w:hAnsi="Times New Roman"/>
-          <w:sz w:val="24"/>
-          <w:szCs w:val="24"/>
-        </w:rPr>
-        <w:t>-Apellidos.</w:t>
-      </w:r>
-    </w:p>
-    <w:p>
-      <w:pPr>
-        <w:rPr>
-          <w:rFonts w:ascii="Times New Roman" w:hAnsi="Times New Roman"/>
-          <w:sz w:val="24"/>
-          <w:szCs w:val="24"/>
-        </w:rPr>
-      </w:pPr>
-      <w:r>
-        <w:rPr>
-          <w:rFonts w:ascii="Times New Roman" w:hAnsi="Times New Roman"/>
-          <w:sz w:val="24"/>
-          <w:szCs w:val="24"/>
-        </w:rPr>
-        <w:t>-Correo Electrónico.</w:t>
-      </w:r>
-    </w:p>
-    <w:p>
-      <w:pPr>
-        <w:rPr>
-          <w:rFonts w:ascii="Times New Roman" w:hAnsi="Times New Roman"/>
-          <w:sz w:val="24"/>
-          <w:szCs w:val="24"/>
-        </w:rPr>
-      </w:pPr>
-      <w:r>
-        <w:rPr>
-          <w:rFonts w:ascii="Times New Roman" w:hAnsi="Times New Roman"/>
-          <w:sz w:val="24"/>
-          <w:szCs w:val="24"/>
-        </w:rPr>
-        <w:t>-Nick.</w:t>
-      </w:r>
-    </w:p>
-    <w:p>
-      <w:pPr>
-        <w:rPr>
-          <w:rFonts w:ascii="Times New Roman" w:hAnsi="Times New Roman"/>
-          <w:sz w:val="24"/>
-          <w:szCs w:val="24"/>
-        </w:rPr>
-      </w:pPr>
-      <w:r>
-        <w:rPr>
-          <w:rFonts w:ascii="Times New Roman" w:hAnsi="Times New Roman"/>
-          <w:sz w:val="24"/>
-          <w:szCs w:val="24"/>
-        </w:rPr>
-        <w:t>-Contraseña.</w:t>
-      </w:r>
-    </w:p>
-    <w:p>
-      <w:pPr>
-        <w:rPr>
-          <w:rFonts w:ascii="Times New Roman" w:hAnsi="Times New Roman"/>
-          <w:sz w:val="24"/>
-          <w:szCs w:val="24"/>
-        </w:rPr>
-      </w:pPr>
-      <w:r>
-        <w:rPr>
-          <w:rFonts w:ascii="Times New Roman" w:hAnsi="Times New Roman"/>
-          <w:sz w:val="24"/>
-          <w:szCs w:val="24"/>
-        </w:rPr>
-        <w:t>Luego para poder administrar los vehículos que se suban desde la aplicación crearemos una tabla.</w:t>
-      </w:r>
-    </w:p>
-    <w:p>
-      <w:pPr>
-        <w:rPr>
-          <w:rFonts w:ascii="Times New Roman" w:hAnsi="Times New Roman"/>
-          <w:sz w:val="24"/>
-          <w:szCs w:val="24"/>
-        </w:rPr>
-      </w:pPr>
-      <w:r>
-        <w:rPr>
-          <w:rFonts w:ascii="Times New Roman" w:hAnsi="Times New Roman"/>
-          <w:sz w:val="24"/>
-          <w:szCs w:val="24"/>
-        </w:rPr>
-        <w:t>Tabla Vehículos:</w:t>
-      </w:r>
-    </w:p>
-    <w:p>
-      <w:pPr>
-        <w:rPr>
-          <w:rFonts w:ascii="Times New Roman" w:hAnsi="Times New Roman"/>
-          <w:sz w:val="24"/>
-          <w:szCs w:val="24"/>
-        </w:rPr>
-      </w:pPr>
-      <w:r>
-        <w:rPr>
-          <w:rFonts w:ascii="Times New Roman" w:hAnsi="Times New Roman"/>
-          <w:sz w:val="24"/>
-          <w:szCs w:val="24"/>
-        </w:rPr>
-        <w:t>-Marca.</w:t>
-      </w:r>
-    </w:p>
-    <w:p>
-      <w:pPr>
-        <w:rPr>
-          <w:rFonts w:ascii="Times New Roman" w:hAnsi="Times New Roman"/>
-          <w:sz w:val="24"/>
-          <w:szCs w:val="24"/>
-        </w:rPr>
-      </w:pPr>
-      <w:r>
-        <w:rPr>
-          <w:rFonts w:ascii="Times New Roman" w:hAnsi="Times New Roman"/>
-          <w:sz w:val="24"/>
-          <w:szCs w:val="24"/>
-        </w:rPr>
-        <w:t>-Modelo.</w:t>
-      </w:r>
-    </w:p>
-    <w:p>
-      <w:pPr>
-        <w:rPr>
-          <w:rFonts w:ascii="Times New Roman" w:hAnsi="Times New Roman"/>
-          <w:sz w:val="24"/>
-          <w:szCs w:val="24"/>
-        </w:rPr>
-      </w:pPr>
-      <w:r>
-        <w:rPr>
-          <w:rFonts w:ascii="Times New Roman" w:hAnsi="Times New Roman"/>
-          <w:sz w:val="24"/>
-          <w:szCs w:val="24"/>
-        </w:rPr>
-        <w:t>-</w:t>
-      </w:r>
-      <w:r>
-        <w:rPr>
-          <w:rFonts w:ascii="Times New Roman" w:hAnsi="Times New Roman"/>
-          <w:sz w:val="24"/>
-          <w:szCs w:val="24"/>
-        </w:rPr>
-        <w:t>Apodo.</w:t>
-      </w:r>
-    </w:p>
-    <w:p>
-      <w:pPr>
-        <w:rPr>
-          <w:rFonts w:ascii="Times New Roman" w:hAnsi="Times New Roman"/>
-          <w:sz w:val="24"/>
-          <w:szCs w:val="24"/>
-        </w:rPr>
-      </w:pPr>
-      <w:r>
-        <w:rPr>
-          <w:rFonts w:ascii="Times New Roman" w:hAnsi="Times New Roman"/>
-          <w:sz w:val="24"/>
-          <w:szCs w:val="24"/>
-        </w:rPr>
-        <w:t>-Matricula.</w:t>
-      </w:r>
-    </w:p>
-    <w:p>
-      <w:pPr>
-        <w:rPr>
-          <w:rFonts w:ascii="Times New Roman" w:hAnsi="Times New Roman"/>
-          <w:sz w:val="24"/>
-          <w:szCs w:val="24"/>
-        </w:rPr>
-      </w:pPr>
-      <w:r>
-        <w:rPr>
-          <w:rFonts w:ascii="Times New Roman" w:hAnsi="Times New Roman"/>
-          <w:sz w:val="24"/>
-          <w:szCs w:val="24"/>
-        </w:rPr>
-        <w:t>-Descripción.</w:t>
-      </w:r>
-    </w:p>
-    <w:p>
-      <w:pPr>
-        <w:rPr>
-          <w:rFonts w:ascii="Times New Roman" w:hAnsi="Times New Roman"/>
-          <w:sz w:val="24"/>
-          <w:szCs w:val="24"/>
-        </w:rPr>
-      </w:pPr>
-      <w:r>
-        <w:rPr>
-          <w:rFonts w:ascii="Times New Roman" w:hAnsi="Times New Roman"/>
-          <w:sz w:val="24"/>
-          <w:szCs w:val="24"/>
-        </w:rPr>
-        <w:t>-Fecha.</w:t>
-      </w:r>
-    </w:p>
-    <w:p>
-      <w:pPr>
-        <w:rPr>
-          <w:rFonts w:ascii="Times New Roman" w:hAnsi="Times New Roman"/>
-          <w:sz w:val="24"/>
-          <w:szCs w:val="24"/>
-        </w:rPr>
-      </w:pPr>
-      <w:r>
-        <w:rPr>
-          <w:rFonts w:ascii="Times New Roman" w:hAnsi="Times New Roman"/>
-          <w:sz w:val="24"/>
-          <w:szCs w:val="24"/>
-        </w:rPr>
-        <w:t>-Imagen.</w:t>
-      </w:r>
-    </w:p>
-    <w:p>
-      <w:pPr>
-        <w:rPr>
-          <w:rFonts w:ascii="Times New Roman" w:hAnsi="Times New Roman"/>
-          <w:sz w:val="24"/>
-          <w:szCs w:val="24"/>
-        </w:rPr>
-      </w:pPr>
-      <w:r>
-        <w:rPr>
-          <w:rFonts w:ascii="Times New Roman" w:hAnsi="Times New Roman"/>
-          <w:sz w:val="24"/>
-          <w:szCs w:val="24"/>
-        </w:rPr>
-        <w:t>-Tipo.</w:t>
-      </w:r>
-    </w:p>
-    <w:p>
-      <w:pPr>
-        <w:rPr>
-          <w:rFonts w:ascii="Times New Roman" w:hAnsi="Times New Roman"/>
-          <w:sz w:val="24"/>
-          <w:szCs w:val="24"/>
-        </w:rPr>
-      </w:pPr>
-    </w:p>
-    <w:p>
-      <w:pPr>
-        <w:pStyle w:val="Ttulo3"/>
-        <w:rPr>
-          <w:rFonts w:ascii="Times New Roman" w:hAnsi="Times New Roman"/>
-          <w:color w:val="auto"/>
-        </w:rPr>
-      </w:pPr>
-      <w:bookmarkStart w:id="11" w:name="_Toc104323380"/>
-      <w:r>
-        <w:rPr>
-          <w:rFonts w:ascii="Times New Roman" w:hAnsi="Times New Roman"/>
-          <w:color w:val="auto"/>
-        </w:rPr>
-        <w:t>3.2.2 ApiRest.</w:t>
-      </w:r>
-      <w:bookmarkEnd w:id="11"/>
-    </w:p>
-    <w:p>
-      <w:pPr>
-        <w:rPr>
-          <w:rFonts w:ascii="Times New Roman" w:hAnsi="Times New Roman"/>
-          <w:sz w:val="24"/>
-          <w:szCs w:val="24"/>
-        </w:rPr>
-      </w:pPr>
-      <w:r>
-        <w:rPr>
-          <w:rFonts w:ascii="Times New Roman" w:hAnsi="Times New Roman"/>
-          <w:sz w:val="24"/>
-          <w:szCs w:val="24"/>
-        </w:rPr>
-        <w:t>Una ApiRest es la parte que comunica la aplicación con la base de datos, de forma que, el usuario simplemente tiene que rellenar formularios y clicar en elementos interactivos y el programador solamente tiene que escribir una sola vez la parte del código que se encarga de trabajar con la base de datos.</w:t>
-      </w:r>
-    </w:p>
-    <w:p>
-      <w:pPr>
-        <w:rPr>
-          <w:rFonts w:ascii="Times New Roman" w:hAnsi="Times New Roman"/>
-          <w:iCs/>
-          <w:sz w:val="24"/>
-          <w:szCs w:val="24"/>
-        </w:rPr>
-      </w:pPr>
-      <w:r>
-        <w:rPr>
-          <w:rFonts w:ascii="Times New Roman" w:hAnsi="Times New Roman"/>
-          <w:sz w:val="24"/>
-          <w:szCs w:val="24"/>
-        </w:rPr>
-        <w:t xml:space="preserve">Todo esto funciona mediante </w:t>
+        <w:t xml:space="preserve"> desde </w:t>
       </w:r>
       <w:r>
         <w:rPr>
@@ -4782,6 +4537,383 @@
           <w:sz w:val="24"/>
           <w:szCs w:val="24"/>
         </w:rPr>
+        <w:t>phpMyAdmin</w:t>
+      </w:r>
+      <w:r>
+        <w:rPr>
+          <w:rFonts w:ascii="Times New Roman" w:hAnsi="Times New Roman"/>
+          <w:sz w:val="24"/>
+          <w:szCs w:val="24"/>
+        </w:rPr>
+        <w:t>.</w:t>
+      </w:r>
+    </w:p>
+    <w:p>
+      <w:pPr>
+        <w:rPr>
+          <w:rFonts w:ascii="Times New Roman" w:hAnsi="Times New Roman"/>
+          <w:sz w:val="24"/>
+          <w:szCs w:val="24"/>
+        </w:rPr>
+      </w:pPr>
+      <w:r>
+        <w:rPr>
+          <w:rFonts w:ascii="Times New Roman" w:hAnsi="Times New Roman"/>
+          <w:sz w:val="24"/>
+          <w:szCs w:val="24"/>
+        </w:rPr>
+        <w:t>En primer lugar, vamos a necesitar una tabla para poder administrar los usuarios. Esta será su estructura:</w:t>
+      </w:r>
+    </w:p>
+    <w:p>
+      <w:pPr>
+        <w:rPr>
+          <w:rFonts w:ascii="Times New Roman" w:hAnsi="Times New Roman"/>
+          <w:sz w:val="24"/>
+          <w:szCs w:val="24"/>
+        </w:rPr>
+      </w:pPr>
+      <w:r>
+        <w:rPr>
+          <w:rFonts w:ascii="Times New Roman" w:hAnsi="Times New Roman"/>
+          <w:sz w:val="24"/>
+          <w:szCs w:val="24"/>
+        </w:rPr>
+        <w:t>Tabla Usuarios:</w:t>
+      </w:r>
+    </w:p>
+    <w:p>
+      <w:pPr>
+        <w:rPr>
+          <w:rFonts w:ascii="Times New Roman" w:hAnsi="Times New Roman"/>
+          <w:sz w:val="24"/>
+          <w:szCs w:val="24"/>
+        </w:rPr>
+      </w:pPr>
+      <w:r>
+        <w:rPr>
+          <w:rFonts w:ascii="Times New Roman" w:hAnsi="Times New Roman"/>
+          <w:sz w:val="24"/>
+          <w:szCs w:val="24"/>
+        </w:rPr>
+        <w:t>-Nombre.</w:t>
+      </w:r>
+    </w:p>
+    <w:p>
+      <w:pPr>
+        <w:rPr>
+          <w:rFonts w:ascii="Times New Roman" w:hAnsi="Times New Roman"/>
+          <w:sz w:val="24"/>
+          <w:szCs w:val="24"/>
+        </w:rPr>
+      </w:pPr>
+      <w:r>
+        <w:rPr>
+          <w:rFonts w:ascii="Times New Roman" w:hAnsi="Times New Roman"/>
+          <w:sz w:val="24"/>
+          <w:szCs w:val="24"/>
+        </w:rPr>
+        <w:t>-Apellidos.</w:t>
+      </w:r>
+    </w:p>
+    <w:p>
+      <w:pPr>
+        <w:rPr>
+          <w:rFonts w:ascii="Times New Roman" w:hAnsi="Times New Roman"/>
+          <w:sz w:val="24"/>
+          <w:szCs w:val="24"/>
+        </w:rPr>
+      </w:pPr>
+      <w:r>
+        <w:rPr>
+          <w:rFonts w:ascii="Times New Roman" w:hAnsi="Times New Roman"/>
+          <w:sz w:val="24"/>
+          <w:szCs w:val="24"/>
+        </w:rPr>
+        <w:t>-Correo Electrónico.</w:t>
+      </w:r>
+    </w:p>
+    <w:p>
+      <w:pPr>
+        <w:rPr>
+          <w:rFonts w:ascii="Times New Roman" w:hAnsi="Times New Roman"/>
+          <w:sz w:val="24"/>
+          <w:szCs w:val="24"/>
+        </w:rPr>
+      </w:pPr>
+      <w:r>
+        <w:rPr>
+          <w:rFonts w:ascii="Times New Roman" w:hAnsi="Times New Roman"/>
+          <w:sz w:val="24"/>
+          <w:szCs w:val="24"/>
+        </w:rPr>
+        <w:t>-Nick.</w:t>
+      </w:r>
+    </w:p>
+    <w:p>
+      <w:pPr>
+        <w:rPr>
+          <w:rFonts w:ascii="Times New Roman" w:hAnsi="Times New Roman"/>
+          <w:sz w:val="24"/>
+          <w:szCs w:val="24"/>
+        </w:rPr>
+      </w:pPr>
+      <w:r>
+        <w:rPr>
+          <w:rFonts w:ascii="Times New Roman" w:hAnsi="Times New Roman"/>
+          <w:sz w:val="24"/>
+          <w:szCs w:val="24"/>
+        </w:rPr>
+        <w:t>-Contraseña.</w:t>
+      </w:r>
+    </w:p>
+    <w:p>
+      <w:pPr>
+        <w:rPr>
+          <w:rFonts w:ascii="Times New Roman" w:hAnsi="Times New Roman"/>
+          <w:sz w:val="24"/>
+          <w:szCs w:val="24"/>
+        </w:rPr>
+      </w:pPr>
+      <w:r>
+        <w:rPr>
+          <w:rFonts w:ascii="Times New Roman" w:hAnsi="Times New Roman"/>
+          <w:sz w:val="24"/>
+          <w:szCs w:val="24"/>
+        </w:rPr>
+        <w:t>Luego para poder administrar los vehículos que se suban desde la aplicación crearemos una tabla.</w:t>
+      </w:r>
+    </w:p>
+    <w:p>
+      <w:pPr>
+        <w:rPr>
+          <w:rFonts w:ascii="Times New Roman" w:hAnsi="Times New Roman"/>
+          <w:sz w:val="24"/>
+          <w:szCs w:val="24"/>
+        </w:rPr>
+      </w:pPr>
+      <w:r>
+        <w:rPr>
+          <w:rFonts w:ascii="Times New Roman" w:hAnsi="Times New Roman"/>
+          <w:sz w:val="24"/>
+          <w:szCs w:val="24"/>
+        </w:rPr>
+        <w:t>Tabla Vehículos:</w:t>
+      </w:r>
+    </w:p>
+    <w:p>
+      <w:pPr>
+        <w:rPr>
+          <w:rFonts w:ascii="Times New Roman" w:hAnsi="Times New Roman"/>
+          <w:sz w:val="24"/>
+          <w:szCs w:val="24"/>
+        </w:rPr>
+      </w:pPr>
+      <w:r>
+        <w:rPr>
+          <w:rFonts w:ascii="Times New Roman" w:hAnsi="Times New Roman"/>
+          <w:sz w:val="24"/>
+          <w:szCs w:val="24"/>
+        </w:rPr>
+        <w:t>-Marca.</w:t>
+      </w:r>
+    </w:p>
+    <w:p>
+      <w:pPr>
+        <w:rPr>
+          <w:rFonts w:ascii="Times New Roman" w:hAnsi="Times New Roman"/>
+          <w:sz w:val="24"/>
+          <w:szCs w:val="24"/>
+        </w:rPr>
+      </w:pPr>
+      <w:r>
+        <w:rPr>
+          <w:rFonts w:ascii="Times New Roman" w:hAnsi="Times New Roman"/>
+          <w:sz w:val="24"/>
+          <w:szCs w:val="24"/>
+        </w:rPr>
+        <w:t>-Modelo.</w:t>
+      </w:r>
+    </w:p>
+    <w:p>
+      <w:pPr>
+        <w:rPr>
+          <w:rFonts w:ascii="Times New Roman" w:hAnsi="Times New Roman"/>
+          <w:sz w:val="24"/>
+          <w:szCs w:val="24"/>
+        </w:rPr>
+      </w:pPr>
+      <w:r>
+        <w:rPr>
+          <w:rFonts w:ascii="Times New Roman" w:hAnsi="Times New Roman"/>
+          <w:sz w:val="24"/>
+          <w:szCs w:val="24"/>
+        </w:rPr>
+        <w:t>-</w:t>
+      </w:r>
+      <w:r>
+        <w:rPr>
+          <w:rFonts w:ascii="Times New Roman" w:hAnsi="Times New Roman"/>
+          <w:sz w:val="24"/>
+          <w:szCs w:val="24"/>
+        </w:rPr>
+        <w:t>Apodo.</w:t>
+      </w:r>
+    </w:p>
+    <w:p>
+      <w:pPr>
+        <w:rPr>
+          <w:rFonts w:ascii="Times New Roman" w:hAnsi="Times New Roman"/>
+          <w:sz w:val="24"/>
+          <w:szCs w:val="24"/>
+        </w:rPr>
+      </w:pPr>
+      <w:r>
+        <w:rPr>
+          <w:rFonts w:ascii="Times New Roman" w:hAnsi="Times New Roman"/>
+          <w:sz w:val="24"/>
+          <w:szCs w:val="24"/>
+        </w:rPr>
+        <w:t>-Matricula.</w:t>
+      </w:r>
+    </w:p>
+    <w:p>
+      <w:pPr>
+        <w:rPr>
+          <w:rFonts w:ascii="Times New Roman" w:hAnsi="Times New Roman"/>
+          <w:sz w:val="24"/>
+          <w:szCs w:val="24"/>
+        </w:rPr>
+      </w:pPr>
+      <w:r>
+        <w:rPr>
+          <w:rFonts w:ascii="Times New Roman" w:hAnsi="Times New Roman"/>
+          <w:sz w:val="24"/>
+          <w:szCs w:val="24"/>
+        </w:rPr>
+        <w:t>-Descripción.</w:t>
+      </w:r>
+    </w:p>
+    <w:p>
+      <w:pPr>
+        <w:rPr>
+          <w:rFonts w:ascii="Times New Roman" w:hAnsi="Times New Roman"/>
+          <w:sz w:val="24"/>
+          <w:szCs w:val="24"/>
+        </w:rPr>
+      </w:pPr>
+      <w:r>
+        <w:rPr>
+          <w:rFonts w:ascii="Times New Roman" w:hAnsi="Times New Roman"/>
+          <w:sz w:val="24"/>
+          <w:szCs w:val="24"/>
+        </w:rPr>
+        <w:t>-Fecha.</w:t>
+      </w:r>
+    </w:p>
+    <w:p>
+      <w:pPr>
+        <w:rPr>
+          <w:rFonts w:ascii="Times New Roman" w:hAnsi="Times New Roman"/>
+          <w:sz w:val="24"/>
+          <w:szCs w:val="24"/>
+        </w:rPr>
+      </w:pPr>
+      <w:r>
+        <w:rPr>
+          <w:rFonts w:ascii="Times New Roman" w:hAnsi="Times New Roman"/>
+          <w:sz w:val="24"/>
+          <w:szCs w:val="24"/>
+        </w:rPr>
+        <w:t>-Imagen.</w:t>
+      </w:r>
+    </w:p>
+    <w:p>
+      <w:pPr>
+        <w:rPr>
+          <w:rFonts w:ascii="Times New Roman" w:hAnsi="Times New Roman"/>
+          <w:sz w:val="24"/>
+          <w:szCs w:val="24"/>
+        </w:rPr>
+      </w:pPr>
+      <w:r>
+        <w:rPr>
+          <w:rFonts w:ascii="Times New Roman" w:hAnsi="Times New Roman"/>
+          <w:sz w:val="24"/>
+          <w:szCs w:val="24"/>
+        </w:rPr>
+        <w:t>-Tipo.</w:t>
+      </w:r>
+    </w:p>
+    <w:p>
+      <w:pPr>
+        <w:rPr>
+          <w:rFonts w:ascii="Times New Roman" w:hAnsi="Times New Roman"/>
+          <w:sz w:val="24"/>
+          <w:szCs w:val="24"/>
+        </w:rPr>
+      </w:pPr>
+    </w:p>
+    <w:p>
+      <w:pPr>
+        <w:pStyle w:val="Ttulo3"/>
+        <w:rPr>
+          <w:rFonts w:ascii="Times New Roman" w:hAnsi="Times New Roman"/>
+          <w:color w:val="auto"/>
+        </w:rPr>
+      </w:pPr>
+      <w:bookmarkStart w:id="11" w:name="_Toc104490944"/>
+      <w:r>
+        <w:rPr>
+          <w:rFonts w:ascii="Times New Roman" w:hAnsi="Times New Roman"/>
+          <w:color w:val="auto"/>
+        </w:rPr>
+        <w:t>3.2.2 ApiRest.</w:t>
+      </w:r>
+      <w:bookmarkEnd w:id="11"/>
+    </w:p>
+    <w:p>
+      <w:pPr>
+        <w:rPr>
+          <w:rFonts w:ascii="Times New Roman" w:hAnsi="Times New Roman"/>
+          <w:sz w:val="24"/>
+          <w:szCs w:val="24"/>
+        </w:rPr>
+      </w:pPr>
+      <w:r>
+        <w:rPr>
+          <w:rFonts w:ascii="Times New Roman" w:hAnsi="Times New Roman"/>
+          <w:sz w:val="24"/>
+          <w:szCs w:val="24"/>
+        </w:rPr>
+        <w:t>Una ApiRest es la parte que comunica la aplicación con la base de datos, de forma que, el usuario simplemente tiene que rellenar formularios y clicar en elementos interactivos y el programador solamente tiene que escribir una sola vez la parte del código que se encarga de trabajar con la base de datos.</w:t>
+      </w:r>
+    </w:p>
+    <w:p>
+      <w:pPr>
+        <w:rPr>
+          <w:rFonts w:ascii="Times New Roman" w:hAnsi="Times New Roman"/>
+          <w:iCs/>
+          <w:sz w:val="24"/>
+          <w:szCs w:val="24"/>
+        </w:rPr>
+      </w:pPr>
+      <w:r>
+        <w:rPr>
+          <w:rFonts w:ascii="Times New Roman" w:hAnsi="Times New Roman"/>
+          <w:sz w:val="24"/>
+          <w:szCs w:val="24"/>
+        </w:rPr>
+        <w:t xml:space="preserve">Todo esto funciona mediante </w:t>
+      </w:r>
+      <w:r>
+        <w:rPr>
+          <w:rFonts w:ascii="Times New Roman" w:hAnsi="Times New Roman"/>
+          <w:i/>
+          <w:iCs/>
+          <w:sz w:val="24"/>
+          <w:szCs w:val="24"/>
+        </w:rPr>
         <w:t xml:space="preserve">llamadas </w:t>
       </w:r>
       <w:r>
@@ -4856,7 +4988,16 @@
           <w:sz w:val="24"/>
           <w:szCs w:val="24"/>
         </w:rPr>
-        <w:t xml:space="preserve"> necesita un mapeo de todas las entidades que tenga la base de datos para así poder trabajar con esta. Además de esto necesita unos controladores que mediante unas </w:t>
+        <w:t xml:space="preserve"> necesita un </w:t>
+      </w:r>
+      <w:r>
+        <w:rPr>
+          <w:rFonts w:ascii="Times New Roman" w:hAnsi="Times New Roman"/>
+          <w:i/>
+          <w:sz w:val="24"/>
+          <w:szCs w:val="24"/>
+        </w:rPr>
+        <w:t>mapeo</w:t>
       </w:r>
       <w:r>
         <w:rPr>
@@ -4865,19 +5006,36 @@
           <w:sz w:val="24"/>
           <w:szCs w:val="24"/>
         </w:rPr>
+        <w:t xml:space="preserve"> de todas las entidades que tenga la base de datos para así poder trabajar con esta. Además de esto necesita unos controladores que mediante unas </w:t>
+      </w:r>
+      <w:r>
+        <w:rPr>
+          <w:rFonts w:ascii="Times New Roman" w:hAnsi="Times New Roman"/>
+          <w:i/>
+          <w:sz w:val="24"/>
+          <w:szCs w:val="24"/>
+        </w:rPr>
         <w:lastRenderedPageBreak/>
-        <w:t>rutas se pueda decidir con cual entidad interactuar, así como, métodos para poder diferenciar el tipo de llamada que se realiza.</w:t>
-      </w:r>
-    </w:p>
-    <w:p>
-      <w:pPr>
+        <w:t>rutas</w:t>
+      </w:r>
+      <w:r>
         <w:rPr>
           <w:rFonts w:ascii="Times New Roman" w:hAnsi="Times New Roman"/>
           <w:iCs/>
           <w:sz w:val="24"/>
           <w:szCs w:val="24"/>
         </w:rPr>
-      </w:pPr>
+        <w:t xml:space="preserve"> se pueda decidir con cual entidad interactuar, así como, </w:t>
+      </w:r>
+      <w:r>
+        <w:rPr>
+          <w:rFonts w:ascii="Times New Roman" w:hAnsi="Times New Roman"/>
+          <w:i/>
+          <w:sz w:val="24"/>
+          <w:szCs w:val="24"/>
+        </w:rPr>
+        <w:t>métodos</w:t>
+      </w:r>
       <w:r>
         <w:rPr>
           <w:rFonts w:ascii="Times New Roman" w:hAnsi="Times New Roman"/>
@@ -4885,6 +5043,25 @@
           <w:sz w:val="24"/>
           <w:szCs w:val="24"/>
         </w:rPr>
+        <w:t xml:space="preserve"> para poder diferenciar el tipo de llamada que se realiza.</w:t>
+      </w:r>
+    </w:p>
+    <w:p>
+      <w:pPr>
+        <w:rPr>
+          <w:rFonts w:ascii="Times New Roman" w:hAnsi="Times New Roman"/>
+          <w:iCs/>
+          <w:sz w:val="24"/>
+          <w:szCs w:val="24"/>
+        </w:rPr>
+      </w:pPr>
+      <w:r>
+        <w:rPr>
+          <w:rFonts w:ascii="Times New Roman" w:hAnsi="Times New Roman"/>
+          <w:iCs/>
+          <w:sz w:val="24"/>
+          <w:szCs w:val="24"/>
+        </w:rPr>
         <w:t xml:space="preserve">La </w:t>
       </w:r>
       <w:r>
@@ -4903,18 +5080,26 @@
           <w:sz w:val="24"/>
           <w:szCs w:val="24"/>
         </w:rPr>
-        <w:t>para poder funcionar correctamente en el cuerpo se le tiene que entregar los datos en forma de Json, y a su vez esta te devolverá un cuerpo con el mismo formato o un cuerpo con un parámetro booleano.</w:t>
-      </w:r>
-    </w:p>
-    <w:p>
-      <w:pPr>
+        <w:t xml:space="preserve">para poder funcionar correctamente en el cuerpo se le tiene que entregar los datos en forma de </w:t>
+      </w:r>
+      <w:r>
+        <w:rPr>
+          <w:rFonts w:ascii="Times New Roman" w:hAnsi="Times New Roman"/>
+          <w:i/>
+          <w:sz w:val="24"/>
+          <w:szCs w:val="24"/>
+        </w:rPr>
+        <w:t>Json</w:t>
+      </w:r>
+      <w:r>
         <w:rPr>
           <w:rFonts w:ascii="Times New Roman" w:hAnsi="Times New Roman"/>
           <w:iCs/>
           <w:sz w:val="24"/>
           <w:szCs w:val="24"/>
         </w:rPr>
-      </w:pPr>
+        <w:t>, y a su vez esta te devolverá un cuerpo con el mismo formato o un cuerpo con un parámetro booleano.</w:t>
+      </w:r>
     </w:p>
     <w:p>
       <w:pPr>
@@ -4928,13 +5113,23 @@
     </w:p>
     <w:p>
       <w:pPr>
+        <w:rPr>
+          <w:rFonts w:ascii="Times New Roman" w:hAnsi="Times New Roman"/>
+          <w:iCs/>
+          <w:sz w:val="24"/>
+          <w:szCs w:val="24"/>
+        </w:rPr>
+      </w:pPr>
+    </w:p>
+    <w:p>
+      <w:pPr>
         <w:pStyle w:val="Ttulo3"/>
         <w:rPr>
           <w:rFonts w:ascii="Times New Roman" w:hAnsi="Times New Roman"/>
           <w:color w:val="auto"/>
         </w:rPr>
       </w:pPr>
-      <w:bookmarkStart w:id="12" w:name="_Toc104323381"/>
+      <w:bookmarkStart w:id="12" w:name="_Toc104490945"/>
       <w:r>
         <w:rPr>
           <w:rFonts w:ascii="Times New Roman" w:hAnsi="Times New Roman"/>
@@ -5040,7 +5235,7 @@
         </w:rPr>
       </w:pPr>
       <w:bookmarkStart w:id="13" w:name="_Toc102940372"/>
-      <w:bookmarkStart w:id="14" w:name="_Toc104323382"/>
+      <w:bookmarkStart w:id="14" w:name="_Toc104490946"/>
       <w:r>
         <w:rPr>
           <w:rFonts w:ascii="Times New Roman" w:hAnsi="Times New Roman"/>
@@ -5145,6 +5340,42 @@
         </w:rPr>
         <w:t>La aplicación tendrá unas funcionalidades de lanzamiento que serán ampliadas a medida que los usuarios nos entreguen un feedback y unas necesidades adicionales que no estén implementadas, haciendo que se convierta en una aplicación variable a gusto de los consumidores.</w:t>
       </w:r>
+    </w:p>
+    <w:p>
+      <w:pPr>
+        <w:rPr>
+          <w:rFonts w:ascii="Times New Roman" w:hAnsi="Times New Roman"/>
+          <w:sz w:val="24"/>
+          <w:szCs w:val="24"/>
+        </w:rPr>
+      </w:pPr>
+    </w:p>
+    <w:p>
+      <w:pPr>
+        <w:rPr>
+          <w:rFonts w:ascii="Times New Roman" w:hAnsi="Times New Roman"/>
+          <w:sz w:val="24"/>
+          <w:szCs w:val="24"/>
+        </w:rPr>
+      </w:pPr>
+    </w:p>
+    <w:p>
+      <w:pPr>
+        <w:rPr>
+          <w:rFonts w:ascii="Times New Roman" w:hAnsi="Times New Roman"/>
+          <w:sz w:val="24"/>
+          <w:szCs w:val="24"/>
+        </w:rPr>
+      </w:pPr>
+    </w:p>
+    <w:p>
+      <w:pPr>
+        <w:rPr>
+          <w:rFonts w:ascii="Times New Roman" w:hAnsi="Times New Roman"/>
+          <w:sz w:val="24"/>
+          <w:szCs w:val="24"/>
+        </w:rPr>
+      </w:pPr>
     </w:p>
     <w:p>
       <w:pPr>
@@ -5171,7 +5402,7 @@
         </w:rPr>
       </w:pPr>
       <w:bookmarkStart w:id="15" w:name="_Toc102940373"/>
-      <w:bookmarkStart w:id="16" w:name="_Toc104323383"/>
+      <w:bookmarkStart w:id="16" w:name="_Toc104490947"/>
       <w:r>
         <w:rPr>
           <w:rFonts w:ascii="Times New Roman" w:hAnsi="Times New Roman"/>
@@ -5180,6 +5411,7 @@
           <w:szCs w:val="24"/>
           <w:shd w:val="clear" w:color="auto" w:fill="FAF9F8"/>
         </w:rPr>
+        <w:lastRenderedPageBreak/>
         <w:t>Medios materiales usados: humanos, hardware, software</w:t>
       </w:r>
       <w:bookmarkEnd w:id="15"/>
@@ -5204,7 +5436,7 @@
           <w:szCs w:val="24"/>
         </w:rPr>
       </w:pPr>
-      <w:bookmarkStart w:id="17" w:name="_Toc104323384"/>
+      <w:bookmarkStart w:id="17" w:name="_Toc104490948"/>
       <w:r>
         <w:rPr>
           <w:rFonts w:ascii="Times New Roman" w:hAnsi="Times New Roman"/>
@@ -5239,7 +5471,6 @@
           <w:sz w:val="24"/>
           <w:szCs w:val="24"/>
         </w:rPr>
-        <w:lastRenderedPageBreak/>
         <w:t>Los medios humanos utilizados en este proyecto ha sido una única persona, el autor de este documento:</w:t>
       </w:r>
     </w:p>
@@ -5279,7 +5510,7 @@
           <w:szCs w:val="24"/>
         </w:rPr>
       </w:pPr>
-      <w:bookmarkStart w:id="18" w:name="_Toc104323385"/>
+      <w:bookmarkStart w:id="18" w:name="_Toc104490949"/>
       <w:r>
         <w:rPr>
           <w:rFonts w:ascii="Times New Roman" w:hAnsi="Times New Roman"/>
@@ -5375,7 +5606,10 @@
       </w:pPr>
       <w:r>
         <w:rPr>
+          <w:rFonts w:ascii="Times New Roman" w:hAnsi="Times New Roman"/>
           <w:noProof/>
+          <w:sz w:val="24"/>
+          <w:szCs w:val="24"/>
         </w:rPr>
         <w:drawing>
           <wp:inline distT="0" distB="0" distL="0" distR="0" wp14:anchorId="4CF68B2D" wp14:editId="1A54E803">
@@ -5557,7 +5791,7 @@
           <w:szCs w:val="24"/>
         </w:rPr>
       </w:pPr>
-      <w:bookmarkStart w:id="19" w:name="_Toc104323386"/>
+      <w:bookmarkStart w:id="19" w:name="_Toc104490950"/>
       <w:r>
         <w:rPr>
           <w:rFonts w:ascii="Times New Roman" w:hAnsi="Times New Roman"/>
@@ -5603,12 +5837,13 @@
           <w:color w:val="auto"/>
         </w:rPr>
       </w:pPr>
-      <w:bookmarkStart w:id="20" w:name="_Toc104323387"/>
+      <w:bookmarkStart w:id="20" w:name="_Toc104490951"/>
       <w:r>
         <w:rPr>
           <w:rFonts w:ascii="Times New Roman" w:hAnsi="Times New Roman"/>
           <w:color w:val="auto"/>
         </w:rPr>
+        <w:lastRenderedPageBreak/>
         <w:t>5.2.1 Visual Studio Code.</w:t>
       </w:r>
       <w:bookmarkEnd w:id="20"/>
@@ -5633,10 +5868,20 @@
       <w:r>
         <w:rPr>
           <w:rFonts w:ascii="Times New Roman" w:hAnsi="Times New Roman"/>
-          <w:sz w:val="24"/>
-          <w:szCs w:val="24"/>
-        </w:rPr>
-        <w:t xml:space="preserve">Visual Studio Code es un software de edición de texto con consola de comandos implementados. Mediante un solo programa es posible programar </w:t>
+          <w:i/>
+          <w:iCs/>
+          <w:sz w:val="24"/>
+          <w:szCs w:val="24"/>
+        </w:rPr>
+        <w:t>Visual Studio Code</w:t>
+      </w:r>
+      <w:r>
+        <w:rPr>
+          <w:rFonts w:ascii="Times New Roman" w:hAnsi="Times New Roman"/>
+          <w:sz w:val="24"/>
+          <w:szCs w:val="24"/>
+        </w:rPr>
+        <w:t xml:space="preserve"> es un software de edición de texto con consola de comandos implementados. Mediante un solo programa es posible programar </w:t>
       </w:r>
       <w:r>
         <w:rPr>
@@ -5652,16 +5897,25 @@
           <w:sz w:val="24"/>
           <w:szCs w:val="24"/>
         </w:rPr>
-        <w:t xml:space="preserve"> lenguajes debido a su gran capacidad de albergar modificaciones y plug ins que permiten desde </w:t>
-      </w:r>
-      <w:r>
-        <w:rPr>
-          <w:rFonts w:ascii="Times New Roman" w:hAnsi="Times New Roman"/>
-          <w:sz w:val="24"/>
-          <w:szCs w:val="24"/>
-        </w:rPr>
-        <w:lastRenderedPageBreak/>
-        <w:t xml:space="preserve">cambiar la apariencia hasta </w:t>
+        <w:t xml:space="preserve"> </w:t>
+      </w:r>
+      <w:r>
+        <w:rPr>
+          <w:rFonts w:ascii="Times New Roman" w:hAnsi="Times New Roman"/>
+          <w:i/>
+          <w:iCs/>
+          <w:sz w:val="24"/>
+          <w:szCs w:val="24"/>
+        </w:rPr>
+        <w:t>lenguajes</w:t>
+      </w:r>
+      <w:r>
+        <w:rPr>
+          <w:rFonts w:ascii="Times New Roman" w:hAnsi="Times New Roman"/>
+          <w:sz w:val="24"/>
+          <w:szCs w:val="24"/>
+        </w:rPr>
+        <w:t xml:space="preserve"> debido a su gran capacidad de albergar modificaciones y plug ins que permiten desde cambiar la apariencia hasta </w:t>
       </w:r>
       <w:r>
         <w:rPr>
@@ -5702,13 +5956,52 @@
           <w:sz w:val="24"/>
           <w:szCs w:val="24"/>
         </w:rPr>
-        <w:t>Dentro de este hemos instalado los plug ins básicos para poder editar código de javascript que es el código base del framework que hemos utilizado en la aplicación.</w:t>
-      </w:r>
-    </w:p>
-    <w:p>
-      <w:pPr>
-        <w:rPr>
+        <w:t xml:space="preserve">Dentro de este hemos instalado los </w:t>
+      </w:r>
+      <w:r>
+        <w:rPr>
+          <w:rFonts w:ascii="Times New Roman" w:hAnsi="Times New Roman"/>
+          <w:i/>
+          <w:iCs/>
+          <w:sz w:val="24"/>
+          <w:szCs w:val="24"/>
+        </w:rPr>
+        <w:t>plug ins</w:t>
+      </w:r>
+      <w:r>
+        <w:rPr>
+          <w:rFonts w:ascii="Times New Roman" w:hAnsi="Times New Roman"/>
+          <w:sz w:val="24"/>
+          <w:szCs w:val="24"/>
+        </w:rPr>
+        <w:t xml:space="preserve"> básicos para poder editar código de </w:t>
+      </w:r>
+      <w:r>
+        <w:rPr>
+          <w:rFonts w:ascii="Times New Roman" w:hAnsi="Times New Roman"/>
+          <w:i/>
+          <w:iCs/>
+          <w:sz w:val="24"/>
+          <w:szCs w:val="24"/>
+        </w:rPr>
+        <w:t>javascript</w:t>
+      </w:r>
+      <w:r>
+        <w:rPr>
+          <w:rFonts w:ascii="Times New Roman" w:hAnsi="Times New Roman"/>
+          <w:sz w:val="24"/>
+          <w:szCs w:val="24"/>
+        </w:rPr>
+        <w:t xml:space="preserve"> que es el código base del framework que hemos utilizado en la aplicación.</w:t>
+      </w:r>
+    </w:p>
+    <w:p>
+      <w:pPr>
+        <w:rPr>
+          <w:rFonts w:ascii="Times New Roman" w:hAnsi="Times New Roman"/>
           <w:noProof/>
+          <w:sz w:val="24"/>
+          <w:szCs w:val="24"/>
         </w:rPr>
       </w:pPr>
       <w:r>
@@ -5733,11 +6026,68 @@
           <w:sz w:val="24"/>
           <w:szCs w:val="24"/>
         </w:rPr>
-        <w:t>pi esta creada mediante symfony que es un framework de php, así como la base de datos que esta administrada mediante phpMyAdmin.</w:t>
-      </w:r>
-      <w:r>
-        <w:rPr>
+        <w:t xml:space="preserve">pi esta creada mediante </w:t>
+      </w:r>
+      <w:r>
+        <w:rPr>
+          <w:rFonts w:ascii="Times New Roman" w:hAnsi="Times New Roman"/>
+          <w:i/>
+          <w:iCs/>
+          <w:sz w:val="24"/>
+          <w:szCs w:val="24"/>
+        </w:rPr>
+        <w:t>symfony</w:t>
+      </w:r>
+      <w:r>
+        <w:rPr>
+          <w:rFonts w:ascii="Times New Roman" w:hAnsi="Times New Roman"/>
+          <w:sz w:val="24"/>
+          <w:szCs w:val="24"/>
+        </w:rPr>
+        <w:t xml:space="preserve"> que es un </w:t>
+      </w:r>
+      <w:r>
+        <w:rPr>
+          <w:rFonts w:ascii="Times New Roman" w:hAnsi="Times New Roman"/>
+          <w:i/>
+          <w:iCs/>
+          <w:sz w:val="24"/>
+          <w:szCs w:val="24"/>
+        </w:rPr>
+        <w:t>framework</w:t>
+      </w:r>
+      <w:r>
+        <w:rPr>
+          <w:rFonts w:ascii="Times New Roman" w:hAnsi="Times New Roman"/>
+          <w:sz w:val="24"/>
+          <w:szCs w:val="24"/>
+        </w:rPr>
+        <w:t xml:space="preserve"> de </w:t>
+      </w:r>
+      <w:r>
+        <w:rPr>
+          <w:rFonts w:ascii="Times New Roman" w:hAnsi="Times New Roman"/>
+          <w:i/>
+          <w:iCs/>
+          <w:sz w:val="24"/>
+          <w:szCs w:val="24"/>
+        </w:rPr>
+        <w:t>php</w:t>
+      </w:r>
+      <w:r>
+        <w:rPr>
+          <w:rFonts w:ascii="Times New Roman" w:hAnsi="Times New Roman"/>
+          <w:sz w:val="24"/>
+          <w:szCs w:val="24"/>
+        </w:rPr>
+        <w:t>, así como la base de datos que esta administrada mediante phpMyAdmin.</w:t>
+      </w:r>
+      <w:r>
+        <w:rPr>
+          <w:rFonts w:ascii="Times New Roman" w:hAnsi="Times New Roman"/>
           <w:noProof/>
+          <w:sz w:val="24"/>
+          <w:szCs w:val="24"/>
         </w:rPr>
         <w:t xml:space="preserve"> </w:t>
       </w:r>
@@ -5745,15 +6095,21 @@
     <w:p>
       <w:pPr>
         <w:rPr>
+          <w:rFonts w:ascii="Times New Roman" w:hAnsi="Times New Roman"/>
           <w:noProof/>
-        </w:rPr>
-      </w:pPr>
-      <w:r>
-        <w:rPr>
+          <w:sz w:val="24"/>
+          <w:szCs w:val="24"/>
+        </w:rPr>
+      </w:pPr>
+      <w:r>
+        <w:rPr>
+          <w:rFonts w:ascii="Times New Roman" w:hAnsi="Times New Roman"/>
           <w:noProof/>
+          <w:sz w:val="24"/>
+          <w:szCs w:val="24"/>
         </w:rPr>
         <w:drawing>
-          <wp:anchor distT="0" distB="0" distL="114300" distR="114300" simplePos="0" relativeHeight="251670528" behindDoc="0" locked="0" layoutInCell="1" allowOverlap="1" wp14:anchorId="0E08BD91" wp14:editId="2BA592AA">
+          <wp:anchor distT="0" distB="0" distL="114300" distR="114300" simplePos="0" relativeHeight="251661312" behindDoc="0" locked="0" layoutInCell="1" allowOverlap="1" wp14:anchorId="0E08BD91" wp14:editId="2BA592AA">
             <wp:simplePos x="0" y="0"/>
             <wp:positionH relativeFrom="column">
               <wp:posOffset>1270586</wp:posOffset>
@@ -5899,7 +6255,7 @@
           <w:color w:val="auto"/>
         </w:rPr>
       </w:pPr>
-      <w:bookmarkStart w:id="21" w:name="_Toc104323388"/>
+      <w:bookmarkStart w:id="21" w:name="_Toc104490952"/>
       <w:r>
         <w:rPr>
           <w:rFonts w:ascii="Times New Roman" w:hAnsi="Times New Roman"/>
@@ -5909,21 +6265,34 @@
       </w:r>
       <w:bookmarkEnd w:id="21"/>
     </w:p>
-    <w:p/>
-    <w:p>
-      <w:pPr>
-        <w:rPr>
-          <w:rFonts w:ascii="Times New Roman" w:hAnsi="Times New Roman"/>
-          <w:sz w:val="24"/>
-          <w:szCs w:val="24"/>
-        </w:rPr>
-      </w:pPr>
-      <w:r>
-        <w:rPr>
+    <w:p>
+      <w:pPr>
+        <w:rPr>
+          <w:rFonts w:ascii="Times New Roman" w:hAnsi="Times New Roman"/>
+          <w:sz w:val="24"/>
+          <w:szCs w:val="24"/>
+        </w:rPr>
+      </w:pPr>
+    </w:p>
+    <w:p>
+      <w:pPr>
+        <w:rPr>
+          <w:rFonts w:ascii="Times New Roman" w:hAnsi="Times New Roman"/>
+          <w:sz w:val="24"/>
+          <w:szCs w:val="24"/>
+        </w:rPr>
+      </w:pPr>
+      <w:r>
+        <w:rPr>
+          <w:rFonts w:ascii="Times New Roman" w:hAnsi="Times New Roman"/>
+          <w:i/>
+          <w:iCs/>
           <w:noProof/>
+          <w:sz w:val="24"/>
+          <w:szCs w:val="24"/>
         </w:rPr>
         <w:drawing>
-          <wp:anchor distT="0" distB="0" distL="114300" distR="114300" simplePos="0" relativeHeight="251672576" behindDoc="0" locked="0" layoutInCell="1" allowOverlap="1" wp14:anchorId="3738EAE8" wp14:editId="754889C9">
+          <wp:anchor distT="0" distB="0" distL="114300" distR="114300" simplePos="0" relativeHeight="251667456" behindDoc="0" locked="0" layoutInCell="1" allowOverlap="1" wp14:anchorId="3738EAE8" wp14:editId="754889C9">
             <wp:simplePos x="0" y="0"/>
             <wp:positionH relativeFrom="column">
               <wp:posOffset>1627505</wp:posOffset>
@@ -5983,6 +6352,8 @@
       <w:r>
         <w:rPr>
           <w:rFonts w:ascii="Times New Roman" w:hAnsi="Times New Roman"/>
+          <w:i/>
+          <w:iCs/>
           <w:sz w:val="24"/>
           <w:szCs w:val="24"/>
         </w:rPr>
@@ -5992,6 +6363,8 @@
       <w:r>
         <w:rPr>
           <w:rFonts w:ascii="Times New Roman" w:hAnsi="Times New Roman"/>
+          <w:i/>
+          <w:iCs/>
           <w:sz w:val="24"/>
           <w:szCs w:val="24"/>
         </w:rPr>
@@ -6001,6 +6374,8 @@
       <w:r>
         <w:rPr>
           <w:rFonts w:ascii="Times New Roman" w:hAnsi="Times New Roman"/>
+          <w:i/>
+          <w:iCs/>
           <w:sz w:val="24"/>
           <w:szCs w:val="24"/>
         </w:rPr>
@@ -6010,10 +6385,20 @@
       <w:r>
         <w:rPr>
           <w:rFonts w:ascii="Times New Roman" w:hAnsi="Times New Roman"/>
-          <w:sz w:val="24"/>
-          <w:szCs w:val="24"/>
-        </w:rPr>
-        <w:t xml:space="preserve"> es </w:t>
+          <w:i/>
+          <w:iCs/>
+          <w:sz w:val="24"/>
+          <w:szCs w:val="24"/>
+        </w:rPr>
+        <w:t xml:space="preserve"> </w:t>
+      </w:r>
+      <w:r>
+        <w:rPr>
+          <w:rFonts w:ascii="Times New Roman" w:hAnsi="Times New Roman"/>
+          <w:sz w:val="24"/>
+          <w:szCs w:val="24"/>
+        </w:rPr>
+        <w:t xml:space="preserve">es </w:t>
       </w:r>
       <w:r>
         <w:rPr>
@@ -6122,13 +6507,12 @@
           <w:color w:val="auto"/>
         </w:rPr>
       </w:pPr>
-      <w:bookmarkStart w:id="22" w:name="_Toc104323389"/>
+      <w:bookmarkStart w:id="22" w:name="_Toc104490953"/>
       <w:r>
         <w:rPr>
           <w:rFonts w:ascii="Times New Roman" w:hAnsi="Times New Roman"/>
           <w:color w:val="auto"/>
         </w:rPr>
-        <w:lastRenderedPageBreak/>
         <w:t>5.2.3 React Native.</w:t>
       </w:r>
       <w:bookmarkEnd w:id="22"/>
@@ -6144,10 +6528,20 @@
       <w:r>
         <w:rPr>
           <w:rFonts w:ascii="Times New Roman" w:hAnsi="Times New Roman"/>
-          <w:sz w:val="24"/>
-          <w:szCs w:val="24"/>
-        </w:rPr>
-        <w:t>React Native es una variante de React, se trata de un framework de Java</w:t>
+          <w:i/>
+          <w:iCs/>
+          <w:sz w:val="24"/>
+          <w:szCs w:val="24"/>
+        </w:rPr>
+        <w:t xml:space="preserve">React Native </w:t>
+      </w:r>
+      <w:r>
+        <w:rPr>
+          <w:rFonts w:ascii="Times New Roman" w:hAnsi="Times New Roman"/>
+          <w:sz w:val="24"/>
+          <w:szCs w:val="24"/>
+        </w:rPr>
+        <w:t>es una variante de React, se trata de un framework de Java</w:t>
       </w:r>
       <w:r>
         <w:rPr>
@@ -6176,10 +6570,13 @@
       </w:pPr>
       <w:r>
         <w:rPr>
+          <w:rFonts w:ascii="Times New Roman" w:hAnsi="Times New Roman"/>
           <w:noProof/>
+          <w:sz w:val="24"/>
+          <w:szCs w:val="24"/>
         </w:rPr>
         <w:drawing>
-          <wp:anchor distT="0" distB="0" distL="114300" distR="114300" simplePos="0" relativeHeight="251674624" behindDoc="0" locked="0" layoutInCell="1" allowOverlap="1" wp14:anchorId="19829930" wp14:editId="3468C947">
+          <wp:anchor distT="0" distB="0" distL="114300" distR="114300" simplePos="0" relativeHeight="251673600" behindDoc="0" locked="0" layoutInCell="1" allowOverlap="1" wp14:anchorId="19829930" wp14:editId="3468C947">
             <wp:simplePos x="0" y="0"/>
             <wp:positionH relativeFrom="column">
               <wp:posOffset>1550572</wp:posOffset>
@@ -6241,7 +6638,25 @@
           <w:sz w:val="24"/>
           <w:szCs w:val="24"/>
         </w:rPr>
-        <w:t>Utilizar elementos que pueden ser compilado en los dos sistemas operativos sin obtener resultados disonantes entre ellos, es decir, para cada elemento, existe un homólogo en cada sistema.</w:t>
+        <w:t xml:space="preserve">Utilizar elementos que pueden ser compilado en los dos sistemas operativos sin obtener resultados disonantes entre ellos, es decir, para cada elemento, existe un </w:t>
+      </w:r>
+      <w:r>
+        <w:rPr>
+          <w:rFonts w:ascii="Times New Roman" w:hAnsi="Times New Roman"/>
+          <w:i/>
+          <w:iCs/>
+          <w:sz w:val="24"/>
+          <w:szCs w:val="24"/>
+        </w:rPr>
+        <w:t xml:space="preserve">homólogo </w:t>
+      </w:r>
+      <w:r>
+        <w:rPr>
+          <w:rFonts w:ascii="Times New Roman" w:hAnsi="Times New Roman"/>
+          <w:sz w:val="24"/>
+          <w:szCs w:val="24"/>
+        </w:rPr>
+        <w:t>en cada sistema.</w:t>
       </w:r>
     </w:p>
     <w:p>
@@ -6324,7 +6739,7 @@
           <w:color w:val="auto"/>
         </w:rPr>
       </w:pPr>
-      <w:bookmarkStart w:id="23" w:name="_Toc104323390"/>
+      <w:bookmarkStart w:id="23" w:name="_Toc104490954"/>
       <w:r>
         <w:rPr>
           <w:rFonts w:ascii="Times New Roman" w:hAnsi="Times New Roman"/>
@@ -6400,7 +6815,25 @@
           <w:sz w:val="24"/>
           <w:szCs w:val="24"/>
         </w:rPr>
-        <w:t xml:space="preserve"> en React Native se ha decidido utilizar Expo CLI en local, debido a que React Native CLI debido a su sencillez de instalación y uso, ya que este último suele arrojar muchos errores en su mayoría laberínticos y con soluciones poco intuitivas y a priori no tiene ninguna desventaja en cuanto a nuestros objetivos en el desarrollo de la App.</w:t>
+        <w:t xml:space="preserve"> en React Native se ha decidido utilizar </w:t>
+      </w:r>
+      <w:r>
+        <w:rPr>
+          <w:rFonts w:ascii="Times New Roman" w:hAnsi="Times New Roman"/>
+          <w:i/>
+          <w:iCs/>
+          <w:sz w:val="24"/>
+          <w:szCs w:val="24"/>
+        </w:rPr>
+        <w:t xml:space="preserve">Expo CLI </w:t>
+      </w:r>
+      <w:r>
+        <w:rPr>
+          <w:rFonts w:ascii="Times New Roman" w:hAnsi="Times New Roman"/>
+          <w:sz w:val="24"/>
+          <w:szCs w:val="24"/>
+        </w:rPr>
+        <w:t>en local, debido a que React Native CLI debido a su sencillez de instalación y uso, ya que este último suele arrojar muchos errores en su mayoría laberínticos y con soluciones poco intuitivas y a priori no tiene ninguna desventaja en cuanto a nuestros objetivos en el desarrollo de la App.</w:t>
       </w:r>
     </w:p>
     <w:p>
@@ -6428,7 +6861,7 @@
           <w:color w:val="auto"/>
         </w:rPr>
       </w:pPr>
-      <w:bookmarkStart w:id="24" w:name="_Toc104323391"/>
+      <w:bookmarkStart w:id="24" w:name="_Toc104490955"/>
       <w:r>
         <w:rPr>
           <w:rFonts w:ascii="Times New Roman" w:hAnsi="Times New Roman"/>
@@ -6458,10 +6891,20 @@
       <w:r>
         <w:rPr>
           <w:rFonts w:ascii="Times New Roman" w:hAnsi="Times New Roman"/>
-          <w:sz w:val="24"/>
-          <w:szCs w:val="24"/>
-        </w:rPr>
-        <w:t>Symfony Cli es una consola de comandos que nos permite generar proyectos en php que nos servirán para crear Apis personalizadas.</w:t>
+          <w:i/>
+          <w:iCs/>
+          <w:sz w:val="24"/>
+          <w:szCs w:val="24"/>
+        </w:rPr>
+        <w:t xml:space="preserve">Symfony Cli </w:t>
+      </w:r>
+      <w:r>
+        <w:rPr>
+          <w:rFonts w:ascii="Times New Roman" w:hAnsi="Times New Roman"/>
+          <w:sz w:val="24"/>
+          <w:szCs w:val="24"/>
+        </w:rPr>
+        <w:t>es una consola de comandos que nos permite generar proyectos en php que nos servirán para crear Apis personalizadas.</w:t>
       </w:r>
     </w:p>
     <w:p>
@@ -6525,10 +6968,13 @@
       </w:pPr>
       <w:r>
         <w:rPr>
+          <w:rFonts w:ascii="Times New Roman" w:hAnsi="Times New Roman"/>
           <w:noProof/>
+          <w:sz w:val="24"/>
+          <w:szCs w:val="24"/>
         </w:rPr>
         <w:drawing>
-          <wp:anchor distT="0" distB="0" distL="114300" distR="114300" simplePos="0" relativeHeight="251675648" behindDoc="0" locked="0" layoutInCell="1" allowOverlap="1" wp14:anchorId="3920C910" wp14:editId="5BC6741B">
+          <wp:anchor distT="0" distB="0" distL="114300" distR="114300" simplePos="0" relativeHeight="251678720" behindDoc="0" locked="0" layoutInCell="1" allowOverlap="1" wp14:anchorId="3920C910" wp14:editId="5BC6741B">
             <wp:simplePos x="0" y="0"/>
             <wp:positionH relativeFrom="column">
               <wp:posOffset>1229654</wp:posOffset>
@@ -6638,7 +7084,7 @@
           <w:color w:val="auto"/>
         </w:rPr>
       </w:pPr>
-      <w:bookmarkStart w:id="25" w:name="_Toc104323392"/>
+      <w:bookmarkStart w:id="25" w:name="_Toc104490956"/>
       <w:r>
         <w:rPr>
           <w:rFonts w:ascii="Times New Roman" w:hAnsi="Times New Roman"/>
@@ -6691,10 +7137,13 @@
       </w:pPr>
       <w:r>
         <w:rPr>
+          <w:rFonts w:ascii="Times New Roman" w:hAnsi="Times New Roman"/>
           <w:noProof/>
+          <w:sz w:val="24"/>
+          <w:szCs w:val="24"/>
         </w:rPr>
         <w:drawing>
-          <wp:anchor distT="0" distB="0" distL="114300" distR="114300" simplePos="0" relativeHeight="251677696" behindDoc="0" locked="0" layoutInCell="1" allowOverlap="1" wp14:anchorId="7B6657DD" wp14:editId="14586364">
+          <wp:anchor distT="0" distB="0" distL="114300" distR="114300" simplePos="0" relativeHeight="251683840" behindDoc="0" locked="0" layoutInCell="1" allowOverlap="1" wp14:anchorId="7B6657DD" wp14:editId="14586364">
             <wp:simplePos x="0" y="0"/>
             <wp:positionH relativeFrom="column">
               <wp:posOffset>1352550</wp:posOffset>
@@ -6813,7 +7262,7 @@
           <w:color w:val="auto"/>
         </w:rPr>
       </w:pPr>
-      <w:bookmarkStart w:id="26" w:name="_Toc104323393"/>
+      <w:bookmarkStart w:id="26" w:name="_Toc104490957"/>
       <w:r>
         <w:rPr>
           <w:rFonts w:ascii="Times New Roman" w:hAnsi="Times New Roman"/>
@@ -6859,10 +7308,13 @@
       </w:pPr>
       <w:r>
         <w:rPr>
+          <w:rFonts w:ascii="Times New Roman" w:hAnsi="Times New Roman"/>
           <w:noProof/>
+          <w:sz w:val="24"/>
+          <w:szCs w:val="24"/>
         </w:rPr>
         <w:drawing>
-          <wp:anchor distT="0" distB="0" distL="114300" distR="114300" simplePos="0" relativeHeight="251679744" behindDoc="0" locked="0" layoutInCell="1" allowOverlap="1" wp14:anchorId="536CCC60" wp14:editId="7B07F0D1">
+          <wp:anchor distT="0" distB="0" distL="114300" distR="114300" simplePos="0" relativeHeight="251688960" behindDoc="0" locked="0" layoutInCell="1" allowOverlap="1" wp14:anchorId="536CCC60" wp14:editId="7B07F0D1">
             <wp:simplePos x="0" y="0"/>
             <wp:positionH relativeFrom="column">
               <wp:posOffset>1387915</wp:posOffset>
@@ -6998,7 +7450,7 @@
         </w:rPr>
       </w:pPr>
       <w:bookmarkStart w:id="27" w:name="_Toc102940374"/>
-      <w:bookmarkStart w:id="28" w:name="_Toc104323394"/>
+      <w:bookmarkStart w:id="28" w:name="_Toc104490958"/>
       <w:r>
         <w:rPr>
           <w:rFonts w:ascii="Times New Roman" w:hAnsi="Times New Roman"/>
@@ -7048,7 +7500,7 @@
           <w:szCs w:val="24"/>
         </w:rPr>
       </w:pPr>
-      <w:bookmarkStart w:id="29" w:name="_Toc104323395"/>
+      <w:bookmarkStart w:id="29" w:name="_Toc104490959"/>
       <w:r>
         <w:rPr>
           <w:rFonts w:ascii="Times New Roman" w:hAnsi="Times New Roman"/>
@@ -7083,6 +7535,7 @@
           <w:sz w:val="24"/>
           <w:szCs w:val="24"/>
         </w:rPr>
+        <w:lastRenderedPageBreak/>
         <w:t xml:space="preserve">Como ya se ha explicado en un capitulo anterior lo que es Expo CLI, se </w:t>
       </w:r>
       <w:proofErr w:type="spellStart"/>
@@ -7135,7 +7588,6 @@
           <w:sz w:val="24"/>
           <w:szCs w:val="24"/>
         </w:rPr>
-        <w:lastRenderedPageBreak/>
         <w:t xml:space="preserve">Primero vamos a la pagina oficial de React Native, una vez allí buscaremos donde dice </w:t>
       </w:r>
       <w:proofErr w:type="spellStart"/>
@@ -7347,7 +7799,7 @@
           <w:szCs w:val="24"/>
         </w:rPr>
         <w:drawing>
-          <wp:anchor distT="0" distB="0" distL="114300" distR="114300" simplePos="0" relativeHeight="251655168" behindDoc="0" locked="0" layoutInCell="1" allowOverlap="1" wp14:anchorId="19191CA0" wp14:editId="41CDC8FA">
+          <wp:anchor distT="0" distB="0" distL="114300" distR="114300" simplePos="0" relativeHeight="251645952" behindDoc="0" locked="0" layoutInCell="1" allowOverlap="1" wp14:anchorId="19191CA0" wp14:editId="41CDC8FA">
             <wp:simplePos x="0" y="0"/>
             <wp:positionH relativeFrom="margin">
               <wp:align>left</wp:align>
@@ -7659,6 +8111,24 @@
     </w:p>
     <w:p>
       <w:pPr>
+        <w:rPr>
+          <w:rFonts w:ascii="Times New Roman" w:hAnsi="Times New Roman"/>
+          <w:sz w:val="24"/>
+          <w:szCs w:val="24"/>
+        </w:rPr>
+      </w:pPr>
+    </w:p>
+    <w:p>
+      <w:pPr>
+        <w:rPr>
+          <w:rFonts w:ascii="Times New Roman" w:hAnsi="Times New Roman"/>
+          <w:sz w:val="24"/>
+          <w:szCs w:val="24"/>
+        </w:rPr>
+      </w:pPr>
+    </w:p>
+    <w:p>
+      <w:pPr>
         <w:pStyle w:val="Ttulo2"/>
         <w:rPr>
           <w:rFonts w:ascii="Times New Roman" w:hAnsi="Times New Roman"/>
@@ -7667,7 +8137,7 @@
           <w:szCs w:val="24"/>
         </w:rPr>
       </w:pPr>
-      <w:bookmarkStart w:id="30" w:name="_Toc104323396"/>
+      <w:bookmarkStart w:id="30" w:name="_Toc104490960"/>
       <w:r>
         <w:rPr>
           <w:rFonts w:ascii="Times New Roman" w:hAnsi="Times New Roman"/>
@@ -7675,6 +8145,7 @@
           <w:sz w:val="24"/>
           <w:szCs w:val="24"/>
         </w:rPr>
+        <w:lastRenderedPageBreak/>
         <w:t>6.2 Entorno de Symfony.</w:t>
       </w:r>
       <w:bookmarkEnd w:id="30"/>
@@ -7713,7 +8184,7 @@
           <w:color w:val="auto"/>
         </w:rPr>
       </w:pPr>
-      <w:bookmarkStart w:id="31" w:name="_Toc104323397"/>
+      <w:bookmarkStart w:id="31" w:name="_Toc104490961"/>
       <w:r>
         <w:rPr>
           <w:rFonts w:ascii="Times New Roman" w:hAnsi="Times New Roman"/>
@@ -7774,7 +8245,6 @@
           <w:sz w:val="24"/>
           <w:szCs w:val="24"/>
         </w:rPr>
-        <w:lastRenderedPageBreak/>
         <w:t>Para ello necesitamos tener PHP instalado cosa que con la aplicación XAMP que tenemos instalados nos sirve.</w:t>
       </w:r>
     </w:p>
@@ -7794,7 +8264,7 @@
           <w:szCs w:val="24"/>
         </w:rPr>
         <w:drawing>
-          <wp:anchor distT="0" distB="0" distL="114300" distR="114300" simplePos="0" relativeHeight="251663360" behindDoc="0" locked="0" layoutInCell="1" allowOverlap="1" wp14:anchorId="68C47DB9" wp14:editId="7C4A60E2">
+          <wp:anchor distT="0" distB="0" distL="114300" distR="114300" simplePos="0" relativeHeight="251651072" behindDoc="0" locked="0" layoutInCell="1" allowOverlap="1" wp14:anchorId="68C47DB9" wp14:editId="7C4A60E2">
             <wp:simplePos x="0" y="0"/>
             <wp:positionH relativeFrom="margin">
               <wp:posOffset>-244</wp:posOffset>
@@ -7999,7 +8469,23 @@
           <w:sz w:val="24"/>
           <w:szCs w:val="24"/>
         </w:rPr>
-        <w:t xml:space="preserve"> para luego ejecutamos el instalador.</w:t>
+        <w:t xml:space="preserve"> para luego </w:t>
+      </w:r>
+      <w:r>
+        <w:rPr>
+          <w:rFonts w:ascii="Times New Roman" w:hAnsi="Times New Roman"/>
+          <w:sz w:val="24"/>
+          <w:szCs w:val="24"/>
+        </w:rPr>
+        <w:t>ejecutar</w:t>
+      </w:r>
+      <w:r>
+        <w:rPr>
+          <w:rFonts w:ascii="Times New Roman" w:hAnsi="Times New Roman"/>
+          <w:sz w:val="24"/>
+          <w:szCs w:val="24"/>
+        </w:rPr>
+        <w:t xml:space="preserve"> el instalador.</w:t>
       </w:r>
     </w:p>
     <w:p>
@@ -8286,7 +8772,7 @@
           <w:color w:val="auto"/>
         </w:rPr>
       </w:pPr>
-      <w:bookmarkStart w:id="32" w:name="_Toc104323398"/>
+      <w:bookmarkStart w:id="32" w:name="_Toc104490962"/>
       <w:r>
         <w:rPr>
           <w:rFonts w:ascii="Times New Roman" w:hAnsi="Times New Roman"/>
@@ -9073,7 +9559,7 @@
           <w:szCs w:val="24"/>
         </w:rPr>
       </w:pPr>
-      <w:bookmarkStart w:id="33" w:name="_Toc104323399"/>
+      <w:bookmarkStart w:id="33" w:name="_Toc104490963"/>
       <w:r>
         <w:rPr>
           <w:rFonts w:ascii="Times New Roman" w:hAnsi="Times New Roman"/>
@@ -9268,7 +9754,7 @@
           <w:szCs w:val="24"/>
         </w:rPr>
       </w:pPr>
-      <w:bookmarkStart w:id="34" w:name="_Toc104323400"/>
+      <w:bookmarkStart w:id="34" w:name="_Toc104490964"/>
       <w:r>
         <w:rPr>
           <w:rFonts w:ascii="Times New Roman" w:hAnsi="Times New Roman"/>
@@ -9332,7 +9818,7 @@
           <w:color w:val="auto"/>
         </w:rPr>
       </w:pPr>
-      <w:bookmarkStart w:id="35" w:name="_Toc104323401"/>
+      <w:bookmarkStart w:id="35" w:name="_Toc104490965"/>
       <w:r>
         <w:rPr>
           <w:rFonts w:ascii="Times New Roman" w:hAnsi="Times New Roman"/>
@@ -9521,7 +10007,7 @@
           <w:szCs w:val="24"/>
         </w:rPr>
         <w:drawing>
-          <wp:anchor distT="0" distB="0" distL="114300" distR="114300" simplePos="0" relativeHeight="251668480" behindDoc="0" locked="0" layoutInCell="1" allowOverlap="1" wp14:anchorId="485E4C9E" wp14:editId="345FDA6F">
+          <wp:anchor distT="0" distB="0" distL="114300" distR="114300" simplePos="0" relativeHeight="251656192" behindDoc="0" locked="0" layoutInCell="1" allowOverlap="1" wp14:anchorId="485E4C9E" wp14:editId="345FDA6F">
             <wp:simplePos x="0" y="0"/>
             <wp:positionH relativeFrom="column">
               <wp:posOffset>72390</wp:posOffset>
@@ -10927,7 +11413,7 @@
           <w:color w:val="auto"/>
         </w:rPr>
       </w:pPr>
-      <w:bookmarkStart w:id="36" w:name="_Toc104323402"/>
+      <w:bookmarkStart w:id="36" w:name="_Toc104490966"/>
       <w:r>
         <w:rPr>
           <w:rFonts w:ascii="Times New Roman" w:hAnsi="Times New Roman"/>
@@ -11858,7 +12344,7 @@
           <w:szCs w:val="24"/>
         </w:rPr>
       </w:pPr>
-      <w:bookmarkStart w:id="37" w:name="_Toc104323403"/>
+      <w:bookmarkStart w:id="37" w:name="_Toc104490967"/>
       <w:r>
         <w:rPr>
           <w:rFonts w:ascii="Times New Roman" w:hAnsi="Times New Roman"/>
@@ -11940,7 +12426,7 @@
           <w:color w:val="auto"/>
         </w:rPr>
       </w:pPr>
-      <w:bookmarkStart w:id="38" w:name="_Toc104323404"/>
+      <w:bookmarkStart w:id="38" w:name="_Toc104490968"/>
       <w:r>
         <w:rPr>
           <w:rFonts w:ascii="Times New Roman" w:hAnsi="Times New Roman"/>
@@ -12144,13 +12630,22 @@
     </w:p>
     <w:p>
       <w:pPr>
+        <w:rPr>
+          <w:rFonts w:ascii="Times New Roman" w:hAnsi="Times New Roman"/>
+          <w:sz w:val="24"/>
+          <w:szCs w:val="24"/>
+        </w:rPr>
+      </w:pPr>
+    </w:p>
+    <w:p>
+      <w:pPr>
         <w:pStyle w:val="Ttulo3"/>
         <w:rPr>
           <w:rFonts w:ascii="Times New Roman" w:hAnsi="Times New Roman"/>
           <w:color w:val="auto"/>
         </w:rPr>
       </w:pPr>
-      <w:bookmarkStart w:id="39" w:name="_Toc104323405"/>
+      <w:bookmarkStart w:id="39" w:name="_Toc104490969"/>
       <w:r>
         <w:rPr>
           <w:rFonts w:ascii="Times New Roman" w:hAnsi="Times New Roman"/>
@@ -13166,13 +13661,31 @@
     </w:p>
     <w:p>
       <w:pPr>
+        <w:rPr>
+          <w:rFonts w:ascii="Times New Roman" w:hAnsi="Times New Roman"/>
+          <w:sz w:val="24"/>
+          <w:szCs w:val="24"/>
+        </w:rPr>
+      </w:pPr>
+    </w:p>
+    <w:p>
+      <w:pPr>
+        <w:rPr>
+          <w:rFonts w:ascii="Times New Roman" w:hAnsi="Times New Roman"/>
+          <w:sz w:val="24"/>
+          <w:szCs w:val="24"/>
+        </w:rPr>
+      </w:pPr>
+    </w:p>
+    <w:p>
+      <w:pPr>
         <w:pStyle w:val="Ttulo3"/>
         <w:rPr>
           <w:rFonts w:ascii="Times New Roman" w:hAnsi="Times New Roman"/>
           <w:color w:val="auto"/>
         </w:rPr>
       </w:pPr>
-      <w:bookmarkStart w:id="40" w:name="_Toc104323406"/>
+      <w:bookmarkStart w:id="40" w:name="_Toc104490970"/>
       <w:r>
         <w:rPr>
           <w:rFonts w:ascii="Times New Roman" w:hAnsi="Times New Roman"/>
@@ -13471,6 +13984,7 @@
           <w:sz w:val="24"/>
           <w:szCs w:val="24"/>
         </w:rPr>
+        <w:lastRenderedPageBreak/>
         <w:drawing>
           <wp:inline distT="0" distB="0" distL="0" distR="0" wp14:anchorId="5093CB9C" wp14:editId="26669387">
             <wp:extent cx="5400040" cy="520700"/>
@@ -13522,7 +14036,6 @@
           <w:sz w:val="24"/>
           <w:szCs w:val="24"/>
         </w:rPr>
-        <w:lastRenderedPageBreak/>
         <w:t>Si no es nulo recorremos el Json obtenido de la base de datos con los datos de los usuarios.</w:t>
       </w:r>
     </w:p>
@@ -13764,6 +14277,7 @@
           <w:sz w:val="24"/>
           <w:szCs w:val="24"/>
         </w:rPr>
+        <w:lastRenderedPageBreak/>
         <w:t xml:space="preserve">Seguimos con la creación de </w:t>
       </w:r>
       <w:r>
@@ -13790,7 +14304,6 @@
           <w:sz w:val="24"/>
           <w:szCs w:val="24"/>
         </w:rPr>
-        <w:lastRenderedPageBreak/>
         <w:drawing>
           <wp:inline distT="0" distB="0" distL="0" distR="0" wp14:anchorId="511F9A9E" wp14:editId="447B7D6F">
             <wp:extent cx="4906060" cy="485843"/>
@@ -14553,6 +15066,24 @@
     </w:p>
     <w:p>
       <w:pPr>
+        <w:rPr>
+          <w:rFonts w:ascii="Times New Roman" w:hAnsi="Times New Roman"/>
+          <w:sz w:val="24"/>
+          <w:szCs w:val="24"/>
+        </w:rPr>
+      </w:pPr>
+    </w:p>
+    <w:p>
+      <w:pPr>
+        <w:rPr>
+          <w:rFonts w:ascii="Times New Roman" w:hAnsi="Times New Roman"/>
+          <w:sz w:val="24"/>
+          <w:szCs w:val="24"/>
+        </w:rPr>
+      </w:pPr>
+    </w:p>
+    <w:p>
+      <w:pPr>
         <w:pStyle w:val="Ttulo1"/>
         <w:numPr>
           <w:ilvl w:val="0"/>
@@ -14567,7 +15098,7 @@
         </w:rPr>
       </w:pPr>
       <w:bookmarkStart w:id="41" w:name="_Toc102940375"/>
-      <w:bookmarkStart w:id="42" w:name="_Toc104323407"/>
+      <w:bookmarkStart w:id="42" w:name="_Toc104490971"/>
       <w:r>
         <w:rPr>
           <w:rFonts w:ascii="Times New Roman" w:hAnsi="Times New Roman"/>
@@ -14576,6 +15107,7 @@
           <w:szCs w:val="24"/>
           <w:shd w:val="clear" w:color="auto" w:fill="FAF9F8"/>
         </w:rPr>
+        <w:lastRenderedPageBreak/>
         <w:t>Fase de pruebas</w:t>
       </w:r>
       <w:bookmarkEnd w:id="41"/>
@@ -14635,7 +15167,7 @@
           <w:szCs w:val="24"/>
         </w:rPr>
       </w:pPr>
-      <w:bookmarkStart w:id="43" w:name="_Toc104323408"/>
+      <w:bookmarkStart w:id="43" w:name="_Toc104490972"/>
       <w:r>
         <w:rPr>
           <w:rFonts w:ascii="Times New Roman" w:hAnsi="Times New Roman"/>
@@ -14647,19 +15179,36 @@
       </w:r>
       <w:bookmarkEnd w:id="43"/>
     </w:p>
-    <w:p/>
-    <w:p/>
-    <w:p>
-      <w:pPr>
-        <w:rPr>
-          <w:rFonts w:ascii="Times New Roman" w:hAnsi="Times New Roman"/>
-          <w:sz w:val="24"/>
-          <w:szCs w:val="24"/>
-        </w:rPr>
-      </w:pPr>
-      <w:r>
-        <w:rPr>
-          <w:rFonts w:ascii="Times New Roman" w:hAnsi="Times New Roman"/>
+    <w:p>
+      <w:pPr>
+        <w:rPr>
+          <w:rFonts w:ascii="Times New Roman" w:hAnsi="Times New Roman"/>
+          <w:sz w:val="24"/>
+          <w:szCs w:val="24"/>
+        </w:rPr>
+      </w:pPr>
+    </w:p>
+    <w:p>
+      <w:pPr>
+        <w:rPr>
+          <w:rFonts w:ascii="Times New Roman" w:hAnsi="Times New Roman"/>
+          <w:sz w:val="24"/>
+          <w:szCs w:val="24"/>
+        </w:rPr>
+      </w:pPr>
+    </w:p>
+    <w:p>
+      <w:pPr>
+        <w:rPr>
+          <w:rFonts w:ascii="Times New Roman" w:hAnsi="Times New Roman"/>
+          <w:sz w:val="24"/>
+          <w:szCs w:val="24"/>
+        </w:rPr>
+      </w:pPr>
+      <w:r>
+        <w:rPr>
+          <w:rFonts w:ascii="Times New Roman" w:hAnsi="Times New Roman"/>
+          <w:noProof/>
           <w:sz w:val="24"/>
           <w:szCs w:val="24"/>
         </w:rPr>
@@ -14715,6 +15264,7 @@
           <w:sz w:val="24"/>
           <w:szCs w:val="24"/>
         </w:rPr>
+        <w:lastRenderedPageBreak/>
         <w:drawing>
           <wp:inline distT="0" distB="0" distL="0" distR="0" wp14:anchorId="422E0C6D" wp14:editId="5A32E409">
             <wp:extent cx="2300978" cy="3575538"/>
@@ -14863,6 +15413,7 @@
           <w:sz w:val="24"/>
           <w:szCs w:val="24"/>
         </w:rPr>
+        <w:lastRenderedPageBreak/>
         <w:drawing>
           <wp:inline distT="0" distB="0" distL="0" distR="0" wp14:anchorId="5DC35B83" wp14:editId="0F7BB601">
             <wp:extent cx="2370497" cy="3042138"/>
@@ -15029,6 +15580,7 @@
           <w:sz w:val="24"/>
           <w:szCs w:val="24"/>
         </w:rPr>
+        <w:lastRenderedPageBreak/>
         <w:drawing>
           <wp:inline distT="0" distB="0" distL="0" distR="0" wp14:anchorId="10DB90A4" wp14:editId="4E522C72">
             <wp:extent cx="2373280" cy="2316773"/>
@@ -15102,7 +15654,7 @@
           <w:szCs w:val="24"/>
         </w:rPr>
       </w:pPr>
-      <w:bookmarkStart w:id="44" w:name="_Toc104323409"/>
+      <w:bookmarkStart w:id="44" w:name="_Toc104490973"/>
       <w:r>
         <w:rPr>
           <w:rFonts w:ascii="Times New Roman" w:hAnsi="Times New Roman"/>
@@ -15114,7 +15666,15 @@
       </w:r>
       <w:bookmarkEnd w:id="44"/>
     </w:p>
-    <w:p/>
+    <w:p>
+      <w:pPr>
+        <w:rPr>
+          <w:rFonts w:ascii="Times New Roman" w:hAnsi="Times New Roman"/>
+          <w:sz w:val="24"/>
+          <w:szCs w:val="24"/>
+        </w:rPr>
+      </w:pPr>
+    </w:p>
     <w:p>
       <w:pPr>
         <w:rPr>
@@ -15130,7 +15690,6 @@
           <w:sz w:val="24"/>
           <w:szCs w:val="24"/>
         </w:rPr>
-        <w:lastRenderedPageBreak/>
         <w:drawing>
           <wp:inline distT="0" distB="0" distL="0" distR="0" wp14:anchorId="3A4318F8" wp14:editId="4CD17BAA">
             <wp:extent cx="2386876" cy="3733800"/>
@@ -15183,6 +15742,7 @@
           <w:sz w:val="24"/>
           <w:szCs w:val="24"/>
         </w:rPr>
+        <w:lastRenderedPageBreak/>
         <w:drawing>
           <wp:inline distT="0" distB="0" distL="0" distR="0" wp14:anchorId="27728C67" wp14:editId="243E7327">
             <wp:extent cx="2350477" cy="1530409"/>
@@ -15256,7 +15816,7 @@
           <w:szCs w:val="24"/>
         </w:rPr>
       </w:pPr>
-      <w:bookmarkStart w:id="45" w:name="_Toc104323410"/>
+      <w:bookmarkStart w:id="45" w:name="_Toc104490974"/>
       <w:r>
         <w:rPr>
           <w:rFonts w:ascii="Times New Roman" w:hAnsi="Times New Roman"/>
@@ -15292,7 +15852,6 @@
           <w:sz w:val="24"/>
           <w:szCs w:val="24"/>
         </w:rPr>
-        <w:lastRenderedPageBreak/>
         <w:drawing>
           <wp:inline distT="0" distB="0" distL="0" distR="0" wp14:anchorId="2BA9B2E6" wp14:editId="78FCA356">
             <wp:extent cx="2120704" cy="3429000"/>
@@ -15375,7 +15934,7 @@
           <w:szCs w:val="24"/>
         </w:rPr>
       </w:pPr>
-      <w:bookmarkStart w:id="46" w:name="_Toc104323411"/>
+      <w:bookmarkStart w:id="46" w:name="_Toc104490975"/>
       <w:r>
         <w:rPr>
           <w:rFonts w:ascii="Times New Roman" w:hAnsi="Times New Roman"/>
@@ -15383,6 +15942,7 @@
           <w:sz w:val="24"/>
           <w:szCs w:val="24"/>
         </w:rPr>
+        <w:lastRenderedPageBreak/>
         <w:t>7.4 Creación de Vehículos.</w:t>
       </w:r>
       <w:bookmarkEnd w:id="46"/>
@@ -15463,7 +16023,6 @@
           <w:sz w:val="24"/>
           <w:szCs w:val="24"/>
         </w:rPr>
-        <w:lastRenderedPageBreak/>
         <w:drawing>
           <wp:inline distT="0" distB="0" distL="0" distR="0" wp14:anchorId="606413E3" wp14:editId="03EE3F8E">
             <wp:extent cx="2227796" cy="1449265"/>
@@ -15577,6 +16136,78 @@
     </w:p>
     <w:p>
       <w:pPr>
+        <w:rPr>
+          <w:rFonts w:ascii="Times New Roman" w:hAnsi="Times New Roman"/>
+          <w:sz w:val="24"/>
+          <w:szCs w:val="24"/>
+        </w:rPr>
+      </w:pPr>
+    </w:p>
+    <w:p>
+      <w:pPr>
+        <w:rPr>
+          <w:rFonts w:ascii="Times New Roman" w:hAnsi="Times New Roman"/>
+          <w:sz w:val="24"/>
+          <w:szCs w:val="24"/>
+        </w:rPr>
+      </w:pPr>
+    </w:p>
+    <w:p>
+      <w:pPr>
+        <w:rPr>
+          <w:rFonts w:ascii="Times New Roman" w:hAnsi="Times New Roman"/>
+          <w:sz w:val="24"/>
+          <w:szCs w:val="24"/>
+        </w:rPr>
+      </w:pPr>
+    </w:p>
+    <w:p>
+      <w:pPr>
+        <w:rPr>
+          <w:rFonts w:ascii="Times New Roman" w:hAnsi="Times New Roman"/>
+          <w:sz w:val="24"/>
+          <w:szCs w:val="24"/>
+        </w:rPr>
+      </w:pPr>
+    </w:p>
+    <w:p>
+      <w:pPr>
+        <w:rPr>
+          <w:rFonts w:ascii="Times New Roman" w:hAnsi="Times New Roman"/>
+          <w:sz w:val="24"/>
+          <w:szCs w:val="24"/>
+        </w:rPr>
+      </w:pPr>
+    </w:p>
+    <w:p>
+      <w:pPr>
+        <w:rPr>
+          <w:rFonts w:ascii="Times New Roman" w:hAnsi="Times New Roman"/>
+          <w:sz w:val="24"/>
+          <w:szCs w:val="24"/>
+        </w:rPr>
+      </w:pPr>
+    </w:p>
+    <w:p>
+      <w:pPr>
+        <w:rPr>
+          <w:rFonts w:ascii="Times New Roman" w:hAnsi="Times New Roman"/>
+          <w:sz w:val="24"/>
+          <w:szCs w:val="24"/>
+        </w:rPr>
+      </w:pPr>
+    </w:p>
+    <w:p>
+      <w:pPr>
+        <w:rPr>
+          <w:rFonts w:ascii="Times New Roman" w:hAnsi="Times New Roman"/>
+          <w:sz w:val="24"/>
+          <w:szCs w:val="24"/>
+        </w:rPr>
+      </w:pPr>
+    </w:p>
+    <w:p>
+      <w:pPr>
         <w:pStyle w:val="Ttulo1"/>
         <w:numPr>
           <w:ilvl w:val="0"/>
@@ -15591,7 +16222,7 @@
         </w:rPr>
       </w:pPr>
       <w:bookmarkStart w:id="47" w:name="_Toc102940376"/>
-      <w:bookmarkStart w:id="48" w:name="_Toc104323412"/>
+      <w:bookmarkStart w:id="48" w:name="_Toc104490976"/>
       <w:r>
         <w:rPr>
           <w:rFonts w:ascii="Times New Roman" w:hAnsi="Times New Roman"/>
@@ -15600,6 +16231,7 @@
           <w:szCs w:val="24"/>
           <w:shd w:val="clear" w:color="auto" w:fill="FAF9F8"/>
         </w:rPr>
+        <w:lastRenderedPageBreak/>
         <w:t>Conclusiones y trabajos futuros o posibles mejoras</w:t>
       </w:r>
       <w:bookmarkEnd w:id="47"/>
@@ -15756,7 +16388,7 @@
         </w:rPr>
       </w:pPr>
       <w:bookmarkStart w:id="49" w:name="_Toc102940378"/>
-      <w:bookmarkStart w:id="50" w:name="_Toc104323413"/>
+      <w:bookmarkStart w:id="50" w:name="_Toc104490977"/>
       <w:r>
         <w:rPr>
           <w:rFonts w:ascii="Times New Roman" w:hAnsi="Times New Roman"/>
@@ -15781,88 +16413,71 @@
     </w:p>
     <w:p>
       <w:pPr>
-        <w:pStyle w:val="Ttulo3"/>
-        <w:rPr>
-          <w:rFonts w:ascii="Times New Roman" w:hAnsi="Times New Roman"/>
-          <w:color w:val="auto"/>
-        </w:rPr>
-      </w:pPr>
-      <w:bookmarkStart w:id="51" w:name="_Toc104323414"/>
-      <w:r>
-        <w:rPr>
-          <w:rFonts w:ascii="Times New Roman" w:hAnsi="Times New Roman"/>
-          <w:color w:val="auto"/>
+        <w:rPr>
+          <w:rFonts w:ascii="Times New Roman" w:hAnsi="Times New Roman"/>
+          <w:sz w:val="24"/>
+          <w:szCs w:val="24"/>
+        </w:rPr>
+      </w:pPr>
+      <w:r>
+        <w:rPr>
+          <w:rFonts w:ascii="Times New Roman" w:hAnsi="Times New Roman"/>
+          <w:sz w:val="24"/>
+          <w:szCs w:val="24"/>
         </w:rPr>
         <w:t>Para poder realizar este proyecto se ha utilizado y consultado material principalmente de estos sitios web:</w:t>
       </w:r>
-      <w:bookmarkEnd w:id="51"/>
-    </w:p>
-    <w:p>
-      <w:pPr>
-        <w:rPr>
-          <w:rFonts w:ascii="Times New Roman" w:hAnsi="Times New Roman"/>
-          <w:sz w:val="24"/>
-          <w:szCs w:val="24"/>
-        </w:rPr>
-      </w:pPr>
-    </w:p>
-    <w:p>
-      <w:pPr>
-        <w:rPr>
-          <w:rFonts w:ascii="Times New Roman" w:hAnsi="Times New Roman"/>
-          <w:sz w:val="24"/>
-          <w:szCs w:val="24"/>
-        </w:rPr>
-      </w:pPr>
-    </w:p>
-    <w:p>
-      <w:pPr>
-        <w:rPr>
-          <w:rFonts w:ascii="Times New Roman" w:hAnsi="Times New Roman"/>
-          <w:sz w:val="24"/>
-          <w:szCs w:val="24"/>
-        </w:rPr>
-      </w:pPr>
-      <w:r>
-        <w:rPr>
-          <w:rFonts w:ascii="Times New Roman" w:hAnsi="Times New Roman"/>
-          <w:sz w:val="24"/>
-          <w:szCs w:val="24"/>
-        </w:rPr>
-        <w:t>-</w:t>
-      </w:r>
-      <w:r>
-        <w:rPr>
-          <w:rFonts w:ascii="Times New Roman" w:hAnsi="Times New Roman"/>
-          <w:sz w:val="24"/>
-          <w:szCs w:val="24"/>
-        </w:rPr>
-        <w:t>https://reactnative.dev/docs/getting-started</w:t>
-      </w:r>
-    </w:p>
-    <w:p>
-      <w:pPr>
-        <w:rPr>
-          <w:rFonts w:ascii="Times New Roman" w:hAnsi="Times New Roman"/>
-          <w:sz w:val="24"/>
-          <w:szCs w:val="24"/>
-        </w:rPr>
-      </w:pPr>
-      <w:r>
-        <w:rPr>
-          <w:rFonts w:ascii="Times New Roman" w:hAnsi="Times New Roman"/>
-          <w:sz w:val="24"/>
-          <w:szCs w:val="24"/>
-        </w:rPr>
-        <w:t>-</w:t>
-      </w:r>
-      <w:r>
-        <w:rPr>
-          <w:rFonts w:ascii="Times New Roman" w:hAnsi="Times New Roman"/>
-          <w:sz w:val="24"/>
-          <w:szCs w:val="24"/>
-        </w:rPr>
-        <w:t>https://symfony.com/</w:t>
+    </w:p>
+    <w:p>
+      <w:pPr>
+        <w:rPr>
+          <w:rFonts w:ascii="Times New Roman" w:hAnsi="Times New Roman"/>
+          <w:sz w:val="24"/>
+          <w:szCs w:val="24"/>
+        </w:rPr>
+      </w:pPr>
+    </w:p>
+    <w:p>
+      <w:pPr>
+        <w:rPr>
+          <w:rFonts w:ascii="Times New Roman" w:hAnsi="Times New Roman"/>
+          <w:sz w:val="24"/>
+          <w:szCs w:val="24"/>
+        </w:rPr>
+      </w:pPr>
+    </w:p>
+    <w:p>
+      <w:pPr>
+        <w:rPr>
+          <w:rFonts w:ascii="Times New Roman" w:hAnsi="Times New Roman"/>
+          <w:sz w:val="24"/>
+          <w:szCs w:val="24"/>
+        </w:rPr>
+      </w:pPr>
+      <w:r>
+        <w:rPr>
+          <w:rFonts w:ascii="Times New Roman" w:hAnsi="Times New Roman"/>
+          <w:sz w:val="24"/>
+          <w:szCs w:val="24"/>
+        </w:rPr>
+        <w:t>-https://reactnative.dev/docs/getting-started</w:t>
+      </w:r>
+    </w:p>
+    <w:p>
+      <w:pPr>
+        <w:rPr>
+          <w:rFonts w:ascii="Times New Roman" w:hAnsi="Times New Roman"/>
+          <w:sz w:val="24"/>
+          <w:szCs w:val="24"/>
+        </w:rPr>
+      </w:pPr>
+      <w:r>
+        <w:rPr>
+          <w:rFonts w:ascii="Times New Roman" w:hAnsi="Times New Roman"/>
+          <w:sz w:val="24"/>
+          <w:szCs w:val="24"/>
+        </w:rPr>
+        <w:t>-https://symfony.com/</w:t>
       </w:r>
       <w:proofErr w:type="spellStart"/>
       <w:r>
@@ -15915,15 +16530,7 @@
           <w:sz w:val="24"/>
           <w:szCs w:val="24"/>
         </w:rPr>
-        <w:t>-</w:t>
-      </w:r>
-      <w:r>
-        <w:rPr>
-          <w:rFonts w:ascii="Times New Roman" w:hAnsi="Times New Roman"/>
-          <w:sz w:val="24"/>
-          <w:szCs w:val="24"/>
-        </w:rPr>
-        <w:t>https://stackoverflow.com/</w:t>
+        <w:t>-https://stackoverflow.com/</w:t>
       </w:r>
     </w:p>
     <w:p>

</xml_diff>